<commit_message>
Added comments to scripts
</commit_message>
<xml_diff>
--- a/FlowChart.docx
+++ b/FlowChart.docx
@@ -6,6 +6,735 @@
       <w:pPr>
         <w:jc w:val="center"/>
       </w:pPr>
+      <w:bookmarkStart w:id="0" w:name="_GoBack"/>
+      <w:bookmarkEnd w:id="0"/>
+      <w:r>
+        <w:rPr>
+          <w:noProof/>
+        </w:rPr>
+        <mc:AlternateContent>
+          <mc:Choice Requires="wps">
+            <w:drawing>
+              <wp:anchor distT="0" distB="0" distL="114300" distR="114300" simplePos="0" relativeHeight="251674624" behindDoc="0" locked="0" layoutInCell="1" allowOverlap="1" wp14:anchorId="5EA7A3EF" wp14:editId="251637DC">
+                <wp:simplePos x="0" y="0"/>
+                <wp:positionH relativeFrom="column">
+                  <wp:posOffset>1024890</wp:posOffset>
+                </wp:positionH>
+                <wp:positionV relativeFrom="paragraph">
+                  <wp:posOffset>6404297</wp:posOffset>
+                </wp:positionV>
+                <wp:extent cx="377464" cy="259307"/>
+                <wp:effectExtent l="0" t="0" r="0" b="7620"/>
+                <wp:wrapNone/>
+                <wp:docPr id="10" name="Text Box 3"/>
+                <wp:cNvGraphicFramePr/>
+                <a:graphic xmlns:a="http://schemas.openxmlformats.org/drawingml/2006/main">
+                  <a:graphicData uri="http://schemas.microsoft.com/office/word/2010/wordprocessingShape">
+                    <wps:wsp>
+                      <wps:cNvSpPr txBox="1"/>
+                      <wps:spPr>
+                        <a:xfrm>
+                          <a:off x="0" y="0"/>
+                          <a:ext cx="377464" cy="259307"/>
+                        </a:xfrm>
+                        <a:prstGeom prst="rect">
+                          <a:avLst/>
+                        </a:prstGeom>
+                        <a:noFill/>
+                        <a:ln w="6350">
+                          <a:noFill/>
+                        </a:ln>
+                      </wps:spPr>
+                      <wps:txbx>
+                        <w:txbxContent>
+                          <w:p>
+                            <w:pPr>
+                              <w:spacing w:line="256" w:lineRule="auto"/>
+                              <w:rPr>
+                                <w:sz w:val="24"/>
+                                <w:szCs w:val="24"/>
+                              </w:rPr>
+                            </w:pPr>
+                            <w:r>
+                              <w:rPr>
+                                <w:sz w:val="24"/>
+                                <w:szCs w:val="24"/>
+                              </w:rPr>
+                              <w:t>1</w:t>
+                            </w:r>
+                            <w:r>
+                              <w:rPr>
+                                <w:sz w:val="24"/>
+                                <w:szCs w:val="24"/>
+                              </w:rPr>
+                              <w:t>1</w:t>
+                            </w:r>
+                          </w:p>
+                        </w:txbxContent>
+                      </wps:txbx>
+                      <wps:bodyPr rot="0" spcFirstLastPara="0" vert="horz" wrap="square" lIns="91440" tIns="45720" rIns="91440" bIns="45720" numCol="1" spcCol="0" rtlCol="0" fromWordArt="0" anchor="t" anchorCtr="0" forceAA="0" compatLnSpc="1">
+                        <a:prstTxWarp prst="textNoShape">
+                          <a:avLst/>
+                        </a:prstTxWarp>
+                        <a:noAutofit/>
+                      </wps:bodyPr>
+                    </wps:wsp>
+                  </a:graphicData>
+                </a:graphic>
+                <wp14:sizeRelH relativeFrom="margin">
+                  <wp14:pctWidth>0</wp14:pctWidth>
+                </wp14:sizeRelH>
+                <wp14:sizeRelV relativeFrom="margin">
+                  <wp14:pctHeight>0</wp14:pctHeight>
+                </wp14:sizeRelV>
+              </wp:anchor>
+            </w:drawing>
+          </mc:Choice>
+          <mc:Fallback>
+            <w:pict>
+              <v:shapetype w14:anchorId="5EA7A3EF" id="_x0000_t202" coordsize="21600,21600" o:spt="202" path="m,l,21600r21600,l21600,xe">
+                <v:stroke joinstyle="miter"/>
+                <v:path gradientshapeok="t" o:connecttype="rect"/>
+              </v:shapetype>
+              <v:shape id="Text Box 3" o:spid="_x0000_s1026" type="#_x0000_t202" style="position:absolute;left:0;text-align:left;margin-left:80.7pt;margin-top:504.3pt;width:29.7pt;height:20.4pt;z-index:251674624;visibility:visible;mso-wrap-style:square;mso-width-percent:0;mso-height-percent:0;mso-wrap-distance-left:9pt;mso-wrap-distance-top:0;mso-wrap-distance-right:9pt;mso-wrap-distance-bottom:0;mso-position-horizontal:absolute;mso-position-horizontal-relative:text;mso-position-vertical:absolute;mso-position-vertical-relative:text;mso-width-percent:0;mso-height-percent:0;mso-width-relative:margin;mso-height-relative:margin;v-text-anchor:top" o:gfxdata="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" filled="f" stroked="f" strokeweight=".5pt">
+                <v:textbox>
+                  <w:txbxContent>
+                    <w:p>
+                      <w:pPr>
+                        <w:spacing w:line="256" w:lineRule="auto"/>
+                        <w:rPr>
+                          <w:sz w:val="24"/>
+                          <w:szCs w:val="24"/>
+                        </w:rPr>
+                      </w:pPr>
+                      <w:r>
+                        <w:rPr>
+                          <w:sz w:val="24"/>
+                          <w:szCs w:val="24"/>
+                        </w:rPr>
+                        <w:t>1</w:t>
+                      </w:r>
+                      <w:r>
+                        <w:rPr>
+                          <w:sz w:val="24"/>
+                          <w:szCs w:val="24"/>
+                        </w:rPr>
+                        <w:t>1</w:t>
+                      </w:r>
+                    </w:p>
+                  </w:txbxContent>
+                </v:textbox>
+              </v:shape>
+            </w:pict>
+          </mc:Fallback>
+        </mc:AlternateContent>
+      </w:r>
+      <w:r>
+        <w:rPr>
+          <w:noProof/>
+        </w:rPr>
+        <mc:AlternateContent>
+          <mc:Choice Requires="wps">
+            <w:drawing>
+              <wp:anchor distT="0" distB="0" distL="114300" distR="114300" simplePos="0" relativeHeight="251672576" behindDoc="0" locked="0" layoutInCell="1" allowOverlap="1" wp14:anchorId="6F1EE90A" wp14:editId="098348C6">
+                <wp:simplePos x="0" y="0"/>
+                <wp:positionH relativeFrom="column">
+                  <wp:posOffset>4373520</wp:posOffset>
+                </wp:positionH>
+                <wp:positionV relativeFrom="paragraph">
+                  <wp:posOffset>4238805</wp:posOffset>
+                </wp:positionV>
+                <wp:extent cx="377464" cy="259307"/>
+                <wp:effectExtent l="0" t="0" r="0" b="7620"/>
+                <wp:wrapNone/>
+                <wp:docPr id="9" name="Text Box 3"/>
+                <wp:cNvGraphicFramePr/>
+                <a:graphic xmlns:a="http://schemas.openxmlformats.org/drawingml/2006/main">
+                  <a:graphicData uri="http://schemas.microsoft.com/office/word/2010/wordprocessingShape">
+                    <wps:wsp>
+                      <wps:cNvSpPr txBox="1"/>
+                      <wps:spPr>
+                        <a:xfrm>
+                          <a:off x="0" y="0"/>
+                          <a:ext cx="377464" cy="259307"/>
+                        </a:xfrm>
+                        <a:prstGeom prst="rect">
+                          <a:avLst/>
+                        </a:prstGeom>
+                        <a:noFill/>
+                        <a:ln w="6350">
+                          <a:noFill/>
+                        </a:ln>
+                      </wps:spPr>
+                      <wps:txbx>
+                        <w:txbxContent>
+                          <w:p>
+                            <w:pPr>
+                              <w:spacing w:line="256" w:lineRule="auto"/>
+                              <w:rPr>
+                                <w:sz w:val="24"/>
+                                <w:szCs w:val="24"/>
+                              </w:rPr>
+                            </w:pPr>
+                            <w:r>
+                              <w:rPr>
+                                <w:sz w:val="24"/>
+                                <w:szCs w:val="24"/>
+                              </w:rPr>
+                              <w:t>10</w:t>
+                            </w:r>
+                          </w:p>
+                        </w:txbxContent>
+                      </wps:txbx>
+                      <wps:bodyPr rot="0" spcFirstLastPara="0" vert="horz" wrap="square" lIns="91440" tIns="45720" rIns="91440" bIns="45720" numCol="1" spcCol="0" rtlCol="0" fromWordArt="0" anchor="t" anchorCtr="0" forceAA="0" compatLnSpc="1">
+                        <a:prstTxWarp prst="textNoShape">
+                          <a:avLst/>
+                        </a:prstTxWarp>
+                        <a:noAutofit/>
+                      </wps:bodyPr>
+                    </wps:wsp>
+                  </a:graphicData>
+                </a:graphic>
+                <wp14:sizeRelH relativeFrom="margin">
+                  <wp14:pctWidth>0</wp14:pctWidth>
+                </wp14:sizeRelH>
+                <wp14:sizeRelV relativeFrom="margin">
+                  <wp14:pctHeight>0</wp14:pctHeight>
+                </wp14:sizeRelV>
+              </wp:anchor>
+            </w:drawing>
+          </mc:Choice>
+          <mc:Fallback>
+            <w:pict>
+              <v:shape w14:anchorId="6F1EE90A" id="_x0000_s1027" type="#_x0000_t202" style="position:absolute;left:0;text-align:left;margin-left:344.35pt;margin-top:333.75pt;width:29.7pt;height:20.4pt;z-index:251672576;visibility:visible;mso-wrap-style:square;mso-width-percent:0;mso-height-percent:0;mso-wrap-distance-left:9pt;mso-wrap-distance-top:0;mso-wrap-distance-right:9pt;mso-wrap-distance-bottom:0;mso-position-horizontal:absolute;mso-position-horizontal-relative:text;mso-position-vertical:absolute;mso-position-vertical-relative:text;mso-width-percent:0;mso-height-percent:0;mso-width-relative:margin;mso-height-relative:margin;v-text-anchor:top" o:gfxdata="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" filled="f" stroked="f" strokeweight=".5pt">
+                <v:textbox>
+                  <w:txbxContent>
+                    <w:p>
+                      <w:pPr>
+                        <w:spacing w:line="256" w:lineRule="auto"/>
+                        <w:rPr>
+                          <w:sz w:val="24"/>
+                          <w:szCs w:val="24"/>
+                        </w:rPr>
+                      </w:pPr>
+                      <w:r>
+                        <w:rPr>
+                          <w:sz w:val="24"/>
+                          <w:szCs w:val="24"/>
+                        </w:rPr>
+                        <w:t>10</w:t>
+                      </w:r>
+                    </w:p>
+                  </w:txbxContent>
+                </v:textbox>
+              </v:shape>
+            </w:pict>
+          </mc:Fallback>
+        </mc:AlternateContent>
+      </w:r>
+      <w:r>
+        <w:rPr>
+          <w:noProof/>
+        </w:rPr>
+        <mc:AlternateContent>
+          <mc:Choice Requires="wps">
+            <w:drawing>
+              <wp:anchor distT="0" distB="0" distL="114300" distR="114300" simplePos="0" relativeHeight="251668480" behindDoc="0" locked="0" layoutInCell="1" allowOverlap="1" wp14:anchorId="1EED2FD7" wp14:editId="22B65E3B">
+                <wp:simplePos x="0" y="0"/>
+                <wp:positionH relativeFrom="column">
+                  <wp:posOffset>5991367</wp:posOffset>
+                </wp:positionH>
+                <wp:positionV relativeFrom="paragraph">
+                  <wp:posOffset>4189318</wp:posOffset>
+                </wp:positionV>
+                <wp:extent cx="254635" cy="276225"/>
+                <wp:effectExtent l="0" t="0" r="0" b="0"/>
+                <wp:wrapNone/>
+                <wp:docPr id="7" name="Text Box 3"/>
+                <wp:cNvGraphicFramePr/>
+                <a:graphic xmlns:a="http://schemas.openxmlformats.org/drawingml/2006/main">
+                  <a:graphicData uri="http://schemas.microsoft.com/office/word/2010/wordprocessingShape">
+                    <wps:wsp>
+                      <wps:cNvSpPr txBox="1"/>
+                      <wps:spPr>
+                        <a:xfrm>
+                          <a:off x="0" y="0"/>
+                          <a:ext cx="254635" cy="276225"/>
+                        </a:xfrm>
+                        <a:prstGeom prst="rect">
+                          <a:avLst/>
+                        </a:prstGeom>
+                        <a:noFill/>
+                        <a:ln w="6350">
+                          <a:noFill/>
+                        </a:ln>
+                      </wps:spPr>
+                      <wps:txbx>
+                        <w:txbxContent>
+                          <w:p>
+                            <w:pPr>
+                              <w:spacing w:line="256" w:lineRule="auto"/>
+                              <w:rPr>
+                                <w:sz w:val="24"/>
+                                <w:szCs w:val="24"/>
+                              </w:rPr>
+                            </w:pPr>
+                            <w:r>
+                              <w:rPr>
+                                <w:sz w:val="24"/>
+                                <w:szCs w:val="24"/>
+                              </w:rPr>
+                              <w:t>9</w:t>
+                            </w:r>
+                          </w:p>
+                        </w:txbxContent>
+                      </wps:txbx>
+                      <wps:bodyPr rot="0" spcFirstLastPara="0" vert="horz" wrap="square" lIns="91440" tIns="45720" rIns="91440" bIns="45720" numCol="1" spcCol="0" rtlCol="0" fromWordArt="0" anchor="t" anchorCtr="0" forceAA="0" compatLnSpc="1">
+                        <a:prstTxWarp prst="textNoShape">
+                          <a:avLst/>
+                        </a:prstTxWarp>
+                        <a:noAutofit/>
+                      </wps:bodyPr>
+                    </wps:wsp>
+                  </a:graphicData>
+                </a:graphic>
+              </wp:anchor>
+            </w:drawing>
+          </mc:Choice>
+          <mc:Fallback>
+            <w:pict>
+              <v:shape w14:anchorId="1EED2FD7" id="_x0000_s1028" type="#_x0000_t202" style="position:absolute;left:0;text-align:left;margin-left:471.75pt;margin-top:329.85pt;width:20.05pt;height:21.75pt;z-index:251668480;visibility:visible;mso-wrap-style:square;mso-wrap-distance-left:9pt;mso-wrap-distance-top:0;mso-wrap-distance-right:9pt;mso-wrap-distance-bottom:0;mso-position-horizontal:absolute;mso-position-horizontal-relative:text;mso-position-vertical:absolute;mso-position-vertical-relative:text;v-text-anchor:top" o:gfxdata="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" filled="f" stroked="f" strokeweight=".5pt">
+                <v:textbox>
+                  <w:txbxContent>
+                    <w:p>
+                      <w:pPr>
+                        <w:spacing w:line="256" w:lineRule="auto"/>
+                        <w:rPr>
+                          <w:sz w:val="24"/>
+                          <w:szCs w:val="24"/>
+                        </w:rPr>
+                      </w:pPr>
+                      <w:r>
+                        <w:rPr>
+                          <w:sz w:val="24"/>
+                          <w:szCs w:val="24"/>
+                        </w:rPr>
+                        <w:t>9</w:t>
+                      </w:r>
+                    </w:p>
+                  </w:txbxContent>
+                </v:textbox>
+              </v:shape>
+            </w:pict>
+          </mc:Fallback>
+        </mc:AlternateContent>
+      </w:r>
+      <w:r>
+        <w:rPr>
+          <w:noProof/>
+        </w:rPr>
+        <mc:AlternateContent>
+          <mc:Choice Requires="wps">
+            <w:drawing>
+              <wp:anchor distT="0" distB="0" distL="114300" distR="114300" simplePos="0" relativeHeight="251670528" behindDoc="0" locked="0" layoutInCell="1" allowOverlap="1" wp14:anchorId="70189875" wp14:editId="6C4B902B">
+                <wp:simplePos x="0" y="0"/>
+                <wp:positionH relativeFrom="column">
+                  <wp:posOffset>6030349</wp:posOffset>
+                </wp:positionH>
+                <wp:positionV relativeFrom="paragraph">
+                  <wp:posOffset>5440424</wp:posOffset>
+                </wp:positionV>
+                <wp:extent cx="254635" cy="276225"/>
+                <wp:effectExtent l="0" t="0" r="0" b="0"/>
+                <wp:wrapNone/>
+                <wp:docPr id="8" name="Text Box 3"/>
+                <wp:cNvGraphicFramePr/>
+                <a:graphic xmlns:a="http://schemas.openxmlformats.org/drawingml/2006/main">
+                  <a:graphicData uri="http://schemas.microsoft.com/office/word/2010/wordprocessingShape">
+                    <wps:wsp>
+                      <wps:cNvSpPr txBox="1"/>
+                      <wps:spPr>
+                        <a:xfrm>
+                          <a:off x="0" y="0"/>
+                          <a:ext cx="254635" cy="276225"/>
+                        </a:xfrm>
+                        <a:prstGeom prst="rect">
+                          <a:avLst/>
+                        </a:prstGeom>
+                        <a:noFill/>
+                        <a:ln w="6350">
+                          <a:noFill/>
+                        </a:ln>
+                      </wps:spPr>
+                      <wps:txbx>
+                        <w:txbxContent>
+                          <w:p>
+                            <w:pPr>
+                              <w:spacing w:line="256" w:lineRule="auto"/>
+                              <w:rPr>
+                                <w:sz w:val="24"/>
+                                <w:szCs w:val="24"/>
+                              </w:rPr>
+                            </w:pPr>
+                            <w:r>
+                              <w:rPr>
+                                <w:sz w:val="24"/>
+                                <w:szCs w:val="24"/>
+                              </w:rPr>
+                              <w:t>8</w:t>
+                            </w:r>
+                          </w:p>
+                        </w:txbxContent>
+                      </wps:txbx>
+                      <wps:bodyPr rot="0" spcFirstLastPara="0" vert="horz" wrap="square" lIns="91440" tIns="45720" rIns="91440" bIns="45720" numCol="1" spcCol="0" rtlCol="0" fromWordArt="0" anchor="t" anchorCtr="0" forceAA="0" compatLnSpc="1">
+                        <a:prstTxWarp prst="textNoShape">
+                          <a:avLst/>
+                        </a:prstTxWarp>
+                        <a:noAutofit/>
+                      </wps:bodyPr>
+                    </wps:wsp>
+                  </a:graphicData>
+                </a:graphic>
+              </wp:anchor>
+            </w:drawing>
+          </mc:Choice>
+          <mc:Fallback>
+            <w:pict>
+              <v:shape w14:anchorId="70189875" id="_x0000_s1029" type="#_x0000_t202" style="position:absolute;left:0;text-align:left;margin-left:474.85pt;margin-top:428.4pt;width:20.05pt;height:21.75pt;z-index:251670528;visibility:visible;mso-wrap-style:square;mso-wrap-distance-left:9pt;mso-wrap-distance-top:0;mso-wrap-distance-right:9pt;mso-wrap-distance-bottom:0;mso-position-horizontal:absolute;mso-position-horizontal-relative:text;mso-position-vertical:absolute;mso-position-vertical-relative:text;v-text-anchor:top" o:gfxdata="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" filled="f" stroked="f" strokeweight=".5pt">
+                <v:textbox>
+                  <w:txbxContent>
+                    <w:p>
+                      <w:pPr>
+                        <w:spacing w:line="256" w:lineRule="auto"/>
+                        <w:rPr>
+                          <w:sz w:val="24"/>
+                          <w:szCs w:val="24"/>
+                        </w:rPr>
+                      </w:pPr>
+                      <w:r>
+                        <w:rPr>
+                          <w:sz w:val="24"/>
+                          <w:szCs w:val="24"/>
+                        </w:rPr>
+                        <w:t>8</w:t>
+                      </w:r>
+                    </w:p>
+                  </w:txbxContent>
+                </v:textbox>
+              </v:shape>
+            </w:pict>
+          </mc:Fallback>
+        </mc:AlternateContent>
+      </w:r>
+      <w:r>
+        <w:rPr>
+          <w:noProof/>
+        </w:rPr>
+        <mc:AlternateContent>
+          <mc:Choice Requires="wps">
+            <w:drawing>
+              <wp:anchor distT="0" distB="0" distL="114300" distR="114300" simplePos="0" relativeHeight="251666432" behindDoc="0" locked="0" layoutInCell="1" allowOverlap="1" wp14:anchorId="65C24D0C" wp14:editId="102C63AF">
+                <wp:simplePos x="0" y="0"/>
+                <wp:positionH relativeFrom="column">
+                  <wp:posOffset>4258102</wp:posOffset>
+                </wp:positionH>
+                <wp:positionV relativeFrom="paragraph">
+                  <wp:posOffset>5426407</wp:posOffset>
+                </wp:positionV>
+                <wp:extent cx="254635" cy="276225"/>
+                <wp:effectExtent l="0" t="0" r="0" b="0"/>
+                <wp:wrapNone/>
+                <wp:docPr id="5" name="Text Box 3"/>
+                <wp:cNvGraphicFramePr/>
+                <a:graphic xmlns:a="http://schemas.openxmlformats.org/drawingml/2006/main">
+                  <a:graphicData uri="http://schemas.microsoft.com/office/word/2010/wordprocessingShape">
+                    <wps:wsp>
+                      <wps:cNvSpPr txBox="1"/>
+                      <wps:spPr>
+                        <a:xfrm>
+                          <a:off x="0" y="0"/>
+                          <a:ext cx="254635" cy="276225"/>
+                        </a:xfrm>
+                        <a:prstGeom prst="rect">
+                          <a:avLst/>
+                        </a:prstGeom>
+                        <a:noFill/>
+                        <a:ln w="6350">
+                          <a:noFill/>
+                        </a:ln>
+                      </wps:spPr>
+                      <wps:txbx>
+                        <w:txbxContent>
+                          <w:p>
+                            <w:pPr>
+                              <w:spacing w:line="256" w:lineRule="auto"/>
+                              <w:rPr>
+                                <w:sz w:val="24"/>
+                                <w:szCs w:val="24"/>
+                              </w:rPr>
+                            </w:pPr>
+                            <w:r>
+                              <w:rPr>
+                                <w:sz w:val="24"/>
+                                <w:szCs w:val="24"/>
+                              </w:rPr>
+                              <w:t>7</w:t>
+                            </w:r>
+                          </w:p>
+                        </w:txbxContent>
+                      </wps:txbx>
+                      <wps:bodyPr rot="0" spcFirstLastPara="0" vert="horz" wrap="square" lIns="91440" tIns="45720" rIns="91440" bIns="45720" numCol="1" spcCol="0" rtlCol="0" fromWordArt="0" anchor="t" anchorCtr="0" forceAA="0" compatLnSpc="1">
+                        <a:prstTxWarp prst="textNoShape">
+                          <a:avLst/>
+                        </a:prstTxWarp>
+                        <a:noAutofit/>
+                      </wps:bodyPr>
+                    </wps:wsp>
+                  </a:graphicData>
+                </a:graphic>
+              </wp:anchor>
+            </w:drawing>
+          </mc:Choice>
+          <mc:Fallback>
+            <w:pict>
+              <v:shape w14:anchorId="65C24D0C" id="_x0000_s1030" type="#_x0000_t202" style="position:absolute;left:0;text-align:left;margin-left:335.3pt;margin-top:427.3pt;width:20.05pt;height:21.75pt;z-index:251666432;visibility:visible;mso-wrap-style:square;mso-wrap-distance-left:9pt;mso-wrap-distance-top:0;mso-wrap-distance-right:9pt;mso-wrap-distance-bottom:0;mso-position-horizontal:absolute;mso-position-horizontal-relative:text;mso-position-vertical:absolute;mso-position-vertical-relative:text;v-text-anchor:top" o:gfxdata="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" filled="f" stroked="f" strokeweight=".5pt">
+                <v:textbox>
+                  <w:txbxContent>
+                    <w:p>
+                      <w:pPr>
+                        <w:spacing w:line="256" w:lineRule="auto"/>
+                        <w:rPr>
+                          <w:sz w:val="24"/>
+                          <w:szCs w:val="24"/>
+                        </w:rPr>
+                      </w:pPr>
+                      <w:r>
+                        <w:rPr>
+                          <w:sz w:val="24"/>
+                          <w:szCs w:val="24"/>
+                        </w:rPr>
+                        <w:t>7</w:t>
+                      </w:r>
+                    </w:p>
+                  </w:txbxContent>
+                </v:textbox>
+              </v:shape>
+            </w:pict>
+          </mc:Fallback>
+        </mc:AlternateContent>
+      </w:r>
+      <w:r>
+        <w:rPr>
+          <w:noProof/>
+        </w:rPr>
+        <mc:AlternateContent>
+          <mc:Choice Requires="wps">
+            <w:drawing>
+              <wp:anchor distT="45720" distB="45720" distL="114300" distR="114300" simplePos="0" relativeHeight="251664384" behindDoc="0" locked="0" layoutInCell="1" allowOverlap="1" wp14:anchorId="47A98C59" wp14:editId="35751A2E">
+                <wp:simplePos x="0" y="0"/>
+                <wp:positionH relativeFrom="column">
+                  <wp:posOffset>3326927</wp:posOffset>
+                </wp:positionH>
+                <wp:positionV relativeFrom="paragraph">
+                  <wp:posOffset>474345</wp:posOffset>
+                </wp:positionV>
+                <wp:extent cx="329565" cy="339725"/>
+                <wp:effectExtent l="0" t="0" r="0" b="3175"/>
+                <wp:wrapSquare wrapText="bothSides"/>
+                <wp:docPr id="4" name="Text Box 2"/>
+                <wp:cNvGraphicFramePr>
+                  <a:graphicFrameLocks xmlns:a="http://schemas.openxmlformats.org/drawingml/2006/main"/>
+                </wp:cNvGraphicFramePr>
+                <a:graphic xmlns:a="http://schemas.openxmlformats.org/drawingml/2006/main">
+                  <a:graphicData uri="http://schemas.microsoft.com/office/word/2010/wordprocessingShape">
+                    <wps:wsp>
+                      <wps:cNvSpPr txBox="1">
+                        <a:spLocks noChangeArrowheads="1"/>
+                      </wps:cNvSpPr>
+                      <wps:spPr bwMode="auto">
+                        <a:xfrm>
+                          <a:off x="0" y="0"/>
+                          <a:ext cx="329565" cy="339725"/>
+                        </a:xfrm>
+                        <a:prstGeom prst="rect">
+                          <a:avLst/>
+                        </a:prstGeom>
+                        <a:noFill/>
+                        <a:ln w="9525">
+                          <a:noFill/>
+                          <a:miter lim="800000"/>
+                          <a:headEnd/>
+                          <a:tailEnd/>
+                        </a:ln>
+                      </wps:spPr>
+                      <wps:txbx>
+                        <w:txbxContent>
+                          <w:p>
+                            <w:pPr>
+                              <w:rPr>
+                                <w:sz w:val="24"/>
+                                <w:szCs w:val="24"/>
+                              </w:rPr>
+                            </w:pPr>
+                            <w:r>
+                              <w:rPr>
+                                <w:sz w:val="24"/>
+                                <w:szCs w:val="24"/>
+                              </w:rPr>
+                              <w:t>3</w:t>
+                            </w:r>
+                          </w:p>
+                        </w:txbxContent>
+                      </wps:txbx>
+                      <wps:bodyPr rot="0" vert="horz" wrap="square" lIns="91440" tIns="45720" rIns="91440" bIns="45720" anchor="t" anchorCtr="0">
+                        <a:noAutofit/>
+                      </wps:bodyPr>
+                    </wps:wsp>
+                  </a:graphicData>
+                </a:graphic>
+                <wp14:sizeRelH relativeFrom="margin">
+                  <wp14:pctWidth>0</wp14:pctWidth>
+                </wp14:sizeRelH>
+                <wp14:sizeRelV relativeFrom="margin">
+                  <wp14:pctHeight>0</wp14:pctHeight>
+                </wp14:sizeRelV>
+              </wp:anchor>
+            </w:drawing>
+          </mc:Choice>
+          <mc:Fallback>
+            <w:pict>
+              <v:shape w14:anchorId="47A98C59" id="Text Box 2" o:spid="_x0000_s1031" type="#_x0000_t202" style="position:absolute;left:0;text-align:left;margin-left:261.95pt;margin-top:37.35pt;width:25.95pt;height:26.75pt;z-index:251664384;visibility:visible;mso-wrap-style:square;mso-width-percent:0;mso-height-percent:0;mso-wrap-distance-left:9pt;mso-wrap-distance-top:3.6pt;mso-wrap-distance-right:9pt;mso-wrap-distance-bottom:3.6pt;mso-position-horizontal:absolute;mso-position-horizontal-relative:text;mso-position-vertical:absolute;mso-position-vertical-relative:text;mso-width-percent:0;mso-height-percent:0;mso-width-relative:margin;mso-height-relative:margin;v-text-anchor:top" o:gfxdata="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" filled="f" stroked="f">
+                <v:textbox>
+                  <w:txbxContent>
+                    <w:p>
+                      <w:pPr>
+                        <w:rPr>
+                          <w:sz w:val="24"/>
+                          <w:szCs w:val="24"/>
+                        </w:rPr>
+                      </w:pPr>
+                      <w:r>
+                        <w:rPr>
+                          <w:sz w:val="24"/>
+                          <w:szCs w:val="24"/>
+                        </w:rPr>
+                        <w:t>3</w:t>
+                      </w:r>
+                    </w:p>
+                  </w:txbxContent>
+                </v:textbox>
+                <w10:wrap type="square"/>
+              </v:shape>
+            </w:pict>
+          </mc:Fallback>
+        </mc:AlternateContent>
+      </w:r>
+      <w:r>
+        <w:rPr>
+          <w:noProof/>
+        </w:rPr>
+        <mc:AlternateContent>
+          <mc:Choice Requires="wps">
+            <w:drawing>
+              <wp:anchor distT="45720" distB="45720" distL="114300" distR="114300" simplePos="0" relativeHeight="251662336" behindDoc="0" locked="0" layoutInCell="1" allowOverlap="1" wp14:anchorId="37FF1B03" wp14:editId="1E766EEA">
+                <wp:simplePos x="0" y="0"/>
+                <wp:positionH relativeFrom="column">
+                  <wp:posOffset>2540945</wp:posOffset>
+                </wp:positionH>
+                <wp:positionV relativeFrom="paragraph">
+                  <wp:posOffset>1007332</wp:posOffset>
+                </wp:positionV>
+                <wp:extent cx="265430" cy="1404620"/>
+                <wp:effectExtent l="0" t="0" r="0" b="0"/>
+                <wp:wrapSquare wrapText="bothSides"/>
+                <wp:docPr id="2" name="Text Box 2"/>
+                <wp:cNvGraphicFramePr>
+                  <a:graphicFrameLocks xmlns:a="http://schemas.openxmlformats.org/drawingml/2006/main"/>
+                </wp:cNvGraphicFramePr>
+                <a:graphic xmlns:a="http://schemas.openxmlformats.org/drawingml/2006/main">
+                  <a:graphicData uri="http://schemas.microsoft.com/office/word/2010/wordprocessingShape">
+                    <wps:wsp>
+                      <wps:cNvSpPr txBox="1">
+                        <a:spLocks noChangeArrowheads="1"/>
+                      </wps:cNvSpPr>
+                      <wps:spPr bwMode="auto">
+                        <a:xfrm>
+                          <a:off x="0" y="0"/>
+                          <a:ext cx="265430" cy="1404620"/>
+                        </a:xfrm>
+                        <a:prstGeom prst="rect">
+                          <a:avLst/>
+                        </a:prstGeom>
+                        <a:noFill/>
+                        <a:ln w="9525">
+                          <a:noFill/>
+                          <a:miter lim="800000"/>
+                          <a:headEnd/>
+                          <a:tailEnd/>
+                        </a:ln>
+                      </wps:spPr>
+                      <wps:txbx>
+                        <w:txbxContent>
+                          <w:p>
+                            <w:pPr>
+                              <w:rPr>
+                                <w:sz w:val="24"/>
+                                <w:szCs w:val="24"/>
+                              </w:rPr>
+                            </w:pPr>
+                            <w:r>
+                              <w:rPr>
+                                <w:sz w:val="24"/>
+                                <w:szCs w:val="24"/>
+                              </w:rPr>
+                              <w:t>1</w:t>
+                            </w:r>
+                          </w:p>
+                        </w:txbxContent>
+                      </wps:txbx>
+                      <wps:bodyPr rot="0" vert="horz" wrap="square" lIns="91440" tIns="45720" rIns="91440" bIns="45720" anchor="t" anchorCtr="0">
+                        <a:spAutoFit/>
+                      </wps:bodyPr>
+                    </wps:wsp>
+                  </a:graphicData>
+                </a:graphic>
+                <wp14:sizeRelH relativeFrom="margin">
+                  <wp14:pctWidth>0</wp14:pctWidth>
+                </wp14:sizeRelH>
+                <wp14:sizeRelV relativeFrom="margin">
+                  <wp14:pctHeight>20000</wp14:pctHeight>
+                </wp14:sizeRelV>
+              </wp:anchor>
+            </w:drawing>
+          </mc:Choice>
+          <mc:Fallback>
+            <w:pict>
+              <v:shape w14:anchorId="37FF1B03" id="_x0000_s1032" type="#_x0000_t202" style="position:absolute;left:0;text-align:left;margin-left:200.05pt;margin-top:79.3pt;width:20.9pt;height:110.6pt;z-index:251662336;visibility:visible;mso-wrap-style:square;mso-width-percent:0;mso-height-percent:200;mso-wrap-distance-left:9pt;mso-wrap-distance-top:3.6pt;mso-wrap-distance-right:9pt;mso-wrap-distance-bottom:3.6pt;mso-position-horizontal:absolute;mso-position-horizontal-relative:text;mso-position-vertical:absolute;mso-position-vertical-relative:text;mso-width-percent:0;mso-height-percent:200;mso-width-relative:margin;mso-height-relative:margin;v-text-anchor:top" o:gfxdata="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" filled="f" stroked="f">
+                <v:textbox style="mso-fit-shape-to-text:t">
+                  <w:txbxContent>
+                    <w:p>
+                      <w:pPr>
+                        <w:rPr>
+                          <w:sz w:val="24"/>
+                          <w:szCs w:val="24"/>
+                        </w:rPr>
+                      </w:pPr>
+                      <w:r>
+                        <w:rPr>
+                          <w:sz w:val="24"/>
+                          <w:szCs w:val="24"/>
+                        </w:rPr>
+                        <w:t>1</w:t>
+                      </w:r>
+                    </w:p>
+                  </w:txbxContent>
+                </v:textbox>
+                <w10:wrap type="square"/>
+              </v:shape>
+            </w:pict>
+          </mc:Fallback>
+        </mc:AlternateContent>
+      </w:r>
       <w:r>
         <w:rPr>
           <w:noProof/>
@@ -83,11 +812,7 @@
           </mc:Choice>
           <mc:Fallback>
             <w:pict>
-              <v:shapetype w14:anchorId="14155626" id="_x0000_t202" coordsize="21600,21600" o:spt="202" path="m,l,21600r21600,l21600,xe">
-                <v:stroke joinstyle="miter"/>
-                <v:path gradientshapeok="t" o:connecttype="rect"/>
-              </v:shapetype>
-              <v:shape id="Text Box 2" o:spid="_x0000_s1026" type="#_x0000_t202" style="position:absolute;left:0;text-align:left;margin-left:-30.75pt;margin-top:0;width:160.5pt;height:19.5pt;z-index:251660288;visibility:visible;mso-wrap-style:square;mso-width-percent:0;mso-height-percent:0;mso-wrap-distance-left:9pt;mso-wrap-distance-top:3.6pt;mso-wrap-distance-right:9pt;mso-wrap-distance-bottom:3.6pt;mso-position-horizontal:absolute;mso-position-horizontal-relative:text;mso-position-vertical:absolute;mso-position-vertical-relative:text;mso-width-percent:0;mso-height-percent:0;mso-width-relative:margin;mso-height-relative:margin;v-text-anchor:top" o:gfxdata="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">
+              <v:shape w14:anchorId="14155626" id="_x0000_s1033" type="#_x0000_t202" style="position:absolute;left:0;text-align:left;margin-left:-30.75pt;margin-top:0;width:160.5pt;height:19.5pt;z-index:251660288;visibility:visible;mso-wrap-style:square;mso-width-percent:0;mso-height-percent:0;mso-wrap-distance-left:9pt;mso-wrap-distance-top:3.6pt;mso-wrap-distance-right:9pt;mso-wrap-distance-bottom:3.6pt;mso-position-horizontal:absolute;mso-position-horizontal-relative:text;mso-position-vertical:absolute;mso-position-vertical-relative:text;mso-width-percent:0;mso-height-percent:0;mso-width-relative:margin;mso-height-relative:margin;v-text-anchor:top" o:gfxdata="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">
                 <v:textbox>
                   <w:txbxContent>
                     <w:p>
@@ -113,7 +838,7 @@
         <mc:AlternateContent>
           <mc:Choice Requires="wpc">
             <w:drawing>
-              <wp:anchor distT="0" distB="0" distL="114300" distR="114300" simplePos="0" relativeHeight="251658240" behindDoc="1" locked="0" layoutInCell="1" allowOverlap="1" wp14:anchorId="00D982C3" wp14:editId="7F200155">
+              <wp:anchor distT="0" distB="0" distL="114300" distR="114300" simplePos="0" relativeHeight="251658240" behindDoc="1" locked="0" layoutInCell="1" allowOverlap="1" wp14:anchorId="00D982C3" wp14:editId="3239D17F">
                 <wp:simplePos x="0" y="0"/>
                 <wp:positionH relativeFrom="column">
                   <wp:posOffset>228600</wp:posOffset>
@@ -1584,25 +2309,7 @@
                                   <w:sz w:val="18"/>
                                   <w:szCs w:val="18"/>
                                 </w:rPr>
-                                <w:t xml:space="preserve">Calculate </w:t>
-                              </w:r>
-                              <w:proofErr w:type="spellStart"/>
-                              <w:r>
-                                <w:rPr>
-                                  <w:rFonts w:eastAsia="Calibri"/>
-                                  <w:sz w:val="18"/>
-                                  <w:szCs w:val="18"/>
-                                </w:rPr>
-                                <w:t>Lineshape</w:t>
-                              </w:r>
-                              <w:proofErr w:type="spellEnd"/>
-                              <w:r>
-                                <w:rPr>
-                                  <w:rFonts w:eastAsia="Calibri"/>
-                                  <w:sz w:val="18"/>
-                                  <w:szCs w:val="18"/>
-                                </w:rPr>
-                                <w:t xml:space="preserve"> Functions</w:t>
+                                <w:t>Calculate Lineshape Functions</w:t>
                               </w:r>
                             </w:p>
                           </w:txbxContent>
@@ -2600,6 +3307,260 @@
                         </wps:style>
                         <wps:bodyPr/>
                       </wps:wsp>
+                      <wps:wsp>
+                        <wps:cNvPr id="3" name="Text Box 3"/>
+                        <wps:cNvSpPr txBox="1"/>
+                        <wps:spPr>
+                          <a:xfrm>
+                            <a:off x="2373084" y="2017757"/>
+                            <a:ext cx="255181" cy="276447"/>
+                          </a:xfrm>
+                          <a:prstGeom prst="rect">
+                            <a:avLst/>
+                          </a:prstGeom>
+                          <a:noFill/>
+                          <a:ln w="6350">
+                            <a:noFill/>
+                          </a:ln>
+                        </wps:spPr>
+                        <wps:txbx>
+                          <w:txbxContent>
+                            <w:p>
+                              <w:pPr>
+                                <w:rPr>
+                                  <w:sz w:val="24"/>
+                                  <w:szCs w:val="24"/>
+                                </w:rPr>
+                              </w:pPr>
+                              <w:r>
+                                <w:rPr>
+                                  <w:sz w:val="24"/>
+                                  <w:szCs w:val="24"/>
+                                </w:rPr>
+                                <w:t>2</w:t>
+                              </w:r>
+                            </w:p>
+                          </w:txbxContent>
+                        </wps:txbx>
+                        <wps:bodyPr rot="0" spcFirstLastPara="0" vertOverflow="overflow" horzOverflow="overflow" vert="horz" wrap="square" lIns="91440" tIns="45720" rIns="91440" bIns="45720" numCol="1" spcCol="0" rtlCol="0" fromWordArt="0" anchor="t" anchorCtr="0" forceAA="0" compatLnSpc="1">
+                          <a:prstTxWarp prst="textNoShape">
+                            <a:avLst/>
+                          </a:prstTxWarp>
+                          <a:noAutofit/>
+                        </wps:bodyPr>
+                      </wps:wsp>
+                      <wps:wsp>
+                        <wps:cNvPr id="70" name="Text Box 3"/>
+                        <wps:cNvSpPr txBox="1"/>
+                        <wps:spPr>
+                          <a:xfrm>
+                            <a:off x="2362745" y="3033345"/>
+                            <a:ext cx="254635" cy="276225"/>
+                          </a:xfrm>
+                          <a:prstGeom prst="rect">
+                            <a:avLst/>
+                          </a:prstGeom>
+                          <a:noFill/>
+                          <a:ln w="6350">
+                            <a:noFill/>
+                          </a:ln>
+                        </wps:spPr>
+                        <wps:txbx>
+                          <w:txbxContent>
+                            <w:p>
+                              <w:pPr>
+                                <w:spacing w:line="256" w:lineRule="auto"/>
+                                <w:rPr>
+                                  <w:sz w:val="24"/>
+                                  <w:szCs w:val="24"/>
+                                </w:rPr>
+                              </w:pPr>
+                              <w:r>
+                                <w:rPr>
+                                  <w:sz w:val="24"/>
+                                  <w:szCs w:val="24"/>
+                                </w:rPr>
+                                <w:t>4</w:t>
+                              </w:r>
+                            </w:p>
+                          </w:txbxContent>
+                        </wps:txbx>
+                        <wps:bodyPr rot="0" spcFirstLastPara="0" vert="horz" wrap="square" lIns="91440" tIns="45720" rIns="91440" bIns="45720" numCol="1" spcCol="0" rtlCol="0" fromWordArt="0" anchor="t" anchorCtr="0" forceAA="0" compatLnSpc="1">
+                          <a:prstTxWarp prst="textNoShape">
+                            <a:avLst/>
+                          </a:prstTxWarp>
+                          <a:noAutofit/>
+                        </wps:bodyPr>
+                      </wps:wsp>
+                      <wps:wsp>
+                        <wps:cNvPr id="84" name="Text Box 3"/>
+                        <wps:cNvSpPr txBox="1"/>
+                        <wps:spPr>
+                          <a:xfrm>
+                            <a:off x="1926914" y="4356215"/>
+                            <a:ext cx="254635" cy="276225"/>
+                          </a:xfrm>
+                          <a:prstGeom prst="rect">
+                            <a:avLst/>
+                          </a:prstGeom>
+                          <a:noFill/>
+                          <a:ln w="6350">
+                            <a:noFill/>
+                          </a:ln>
+                        </wps:spPr>
+                        <wps:txbx>
+                          <w:txbxContent>
+                            <w:p>
+                              <w:pPr>
+                                <w:spacing w:line="254" w:lineRule="auto"/>
+                                <w:rPr>
+                                  <w:sz w:val="24"/>
+                                  <w:szCs w:val="24"/>
+                                </w:rPr>
+                              </w:pPr>
+                              <w:r>
+                                <w:rPr>
+                                  <w:rFonts w:ascii="Calibri" w:eastAsia="Calibri" w:hAnsi="Calibri"/>
+                                </w:rPr>
+                                <w:t>5</w:t>
+                              </w:r>
+                            </w:p>
+                          </w:txbxContent>
+                        </wps:txbx>
+                        <wps:bodyPr rot="0" spcFirstLastPara="0" vert="horz" wrap="square" lIns="91440" tIns="45720" rIns="91440" bIns="45720" numCol="1" spcCol="0" rtlCol="0" fromWordArt="0" anchor="t" anchorCtr="0" forceAA="0" compatLnSpc="1">
+                          <a:prstTxWarp prst="textNoShape">
+                            <a:avLst/>
+                          </a:prstTxWarp>
+                          <a:noAutofit/>
+                        </wps:bodyPr>
+                      </wps:wsp>
+                      <wps:wsp>
+                        <wps:cNvPr id="88" name="Text Box 3"/>
+                        <wps:cNvSpPr txBox="1"/>
+                        <wps:spPr>
+                          <a:xfrm>
+                            <a:off x="2314717" y="5429373"/>
+                            <a:ext cx="254635" cy="276225"/>
+                          </a:xfrm>
+                          <a:prstGeom prst="rect">
+                            <a:avLst/>
+                          </a:prstGeom>
+                          <a:noFill/>
+                          <a:ln w="6350">
+                            <a:noFill/>
+                          </a:ln>
+                        </wps:spPr>
+                        <wps:txbx>
+                          <w:txbxContent>
+                            <w:p>
+                              <w:pPr>
+                                <w:spacing w:line="254" w:lineRule="auto"/>
+                                <w:rPr>
+                                  <w:sz w:val="24"/>
+                                  <w:szCs w:val="24"/>
+                                </w:rPr>
+                              </w:pPr>
+                              <w:r>
+                                <w:rPr>
+                                  <w:rFonts w:ascii="Calibri" w:eastAsia="Calibri" w:hAnsi="Calibri"/>
+                                </w:rPr>
+                                <w:t>6</w:t>
+                              </w:r>
+                            </w:p>
+                          </w:txbxContent>
+                        </wps:txbx>
+                        <wps:bodyPr rot="0" spcFirstLastPara="0" vert="horz" wrap="square" lIns="91440" tIns="45720" rIns="91440" bIns="45720" numCol="1" spcCol="0" rtlCol="0" fromWordArt="0" anchor="t" anchorCtr="0" forceAA="0" compatLnSpc="1">
+                          <a:prstTxWarp prst="textNoShape">
+                            <a:avLst/>
+                          </a:prstTxWarp>
+                          <a:noAutofit/>
+                        </wps:bodyPr>
+                      </wps:wsp>
+                      <wps:wsp>
+                        <wps:cNvPr id="89" name="Text Box 3"/>
+                        <wps:cNvSpPr txBox="1"/>
+                        <wps:spPr>
+                          <a:xfrm>
+                            <a:off x="819738" y="7358722"/>
+                            <a:ext cx="377190" cy="259080"/>
+                          </a:xfrm>
+                          <a:prstGeom prst="rect">
+                            <a:avLst/>
+                          </a:prstGeom>
+                          <a:noFill/>
+                          <a:ln w="6350">
+                            <a:noFill/>
+                          </a:ln>
+                        </wps:spPr>
+                        <wps:txbx>
+                          <w:txbxContent>
+                            <w:p>
+                              <w:pPr>
+                                <w:spacing w:line="254" w:lineRule="auto"/>
+                                <w:rPr>
+                                  <w:sz w:val="24"/>
+                                  <w:szCs w:val="24"/>
+                                </w:rPr>
+                              </w:pPr>
+                              <w:r>
+                                <w:rPr>
+                                  <w:rFonts w:ascii="Calibri" w:eastAsia="Calibri" w:hAnsi="Calibri"/>
+                                </w:rPr>
+                                <w:t>12</w:t>
+                              </w:r>
+                            </w:p>
+                          </w:txbxContent>
+                        </wps:txbx>
+                        <wps:bodyPr rot="0" spcFirstLastPara="0" vert="horz" wrap="square" lIns="91440" tIns="45720" rIns="91440" bIns="45720" numCol="1" spcCol="0" rtlCol="0" fromWordArt="0" anchor="t" anchorCtr="0" forceAA="0" compatLnSpc="1">
+                          <a:prstTxWarp prst="textNoShape">
+                            <a:avLst/>
+                          </a:prstTxWarp>
+                          <a:noAutofit/>
+                        </wps:bodyPr>
+                      </wps:wsp>
+                      <wps:wsp>
+                        <wps:cNvPr id="97" name="Text Box 3"/>
+                        <wps:cNvSpPr txBox="1"/>
+                        <wps:spPr>
+                          <a:xfrm>
+                            <a:off x="819738" y="8157068"/>
+                            <a:ext cx="377190" cy="259080"/>
+                          </a:xfrm>
+                          <a:prstGeom prst="rect">
+                            <a:avLst/>
+                          </a:prstGeom>
+                          <a:noFill/>
+                          <a:ln w="6350">
+                            <a:noFill/>
+                          </a:ln>
+                        </wps:spPr>
+                        <wps:txbx>
+                          <w:txbxContent>
+                            <w:p>
+                              <w:pPr>
+                                <w:spacing w:line="254" w:lineRule="auto"/>
+                                <w:rPr>
+                                  <w:sz w:val="24"/>
+                                  <w:szCs w:val="24"/>
+                                </w:rPr>
+                              </w:pPr>
+                              <w:r>
+                                <w:rPr>
+                                  <w:sz w:val="24"/>
+                                  <w:szCs w:val="24"/>
+                                </w:rPr>
+                                <w:t>13</w:t>
+                              </w:r>
+                            </w:p>
+                          </w:txbxContent>
+                        </wps:txbx>
+                        <wps:bodyPr rot="0" spcFirstLastPara="0" vert="horz" wrap="square" lIns="91440" tIns="45720" rIns="91440" bIns="45720" numCol="1" spcCol="0" rtlCol="0" fromWordArt="0" anchor="t" anchorCtr="0" forceAA="0" compatLnSpc="1">
+                          <a:prstTxWarp prst="textNoShape">
+                            <a:avLst/>
+                          </a:prstTxWarp>
+                          <a:noAutofit/>
+                        </wps:bodyPr>
+                      </wps:wsp>
                     </wpc:wpc>
                   </a:graphicData>
                 </a:graphic>
@@ -2611,7 +3572,7 @@
           </mc:Choice>
           <mc:Fallback>
             <w:pict>
-              <v:group w14:anchorId="00D982C3" id="Canvas 1" o:spid="_x0000_s1027" editas="canvas" style="position:absolute;left:0;text-align:left;margin-left:18pt;margin-top:1.5pt;width:506.55pt;height:718.5pt;z-index:-251658240;mso-height-relative:margin" coordsize="64331,91249" o:gfxdata="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">
+              <v:group w14:anchorId="00D982C3" id="Canvas 1" o:spid="_x0000_s1034" editas="canvas" style="position:absolute;left:0;text-align:left;margin-left:18pt;margin-top:1.5pt;width:506.55pt;height:718.5pt;z-index:-251658240;mso-height-relative:margin" coordsize="64331,91249" o:gfxdata="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">
                 <v:shapetype id="_x0000_t75" coordsize="21600,21600" o:spt="75" o:preferrelative="t" path="m@4@5l@4@11@9@11@9@5xe" filled="f" stroked="f">
                   <v:stroke joinstyle="miter"/>
                   <v:formulas>
@@ -2631,17 +3592,17 @@
                   <v:path o:extrusionok="f" gradientshapeok="t" o:connecttype="rect"/>
                   <o:lock v:ext="edit" aspectratio="t"/>
                 </v:shapetype>
-                <v:shape id="_x0000_s1028" type="#_x0000_t75" style="position:absolute;width:64331;height:91249;visibility:visible;mso-wrap-style:square" filled="t">
+                <v:shape id="_x0000_s1035" type="#_x0000_t75" style="position:absolute;width:64331;height:91249;visibility:visible;mso-wrap-style:square" filled="t">
                   <v:fill o:detectmouseclick="t"/>
                   <v:path o:connecttype="none"/>
                 </v:shape>
-                <v:rect id="Rectangle 43" o:spid="_x0000_s1029" style="position:absolute;left:30861;top:3289;width:30314;height:32144;visibility:visible;mso-wrap-style:square;v-text-anchor:middle" o:gfxdata="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" fillcolor="#ffd555 [2167]" strokecolor="#ffc000 [3207]" strokeweight="3pt">
+                <v:rect id="Rectangle 43" o:spid="_x0000_s1036" style="position:absolute;left:30861;top:3289;width:30314;height:32144;visibility:visible;mso-wrap-style:square;v-text-anchor:middle" o:gfxdata="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" fillcolor="#ffd555 [2167]" strokecolor="#ffc000 [3207]" strokeweight="3pt">
                   <v:fill color2="#ffcc31 [2615]" rotate="t" colors="0 #ffdd9c;.5 #ffd78e;1 #ffd479" focus="100%" type="gradient">
                     <o:fill v:ext="view" type="gradientUnscaled"/>
                   </v:fill>
                   <v:stroke dashstyle="longDash"/>
                 </v:rect>
-                <v:roundrect id="Rectangle: Rounded Corners 44" o:spid="_x0000_s1030" style="position:absolute;left:14865;top:15938;width:11424;height:7004;visibility:visible;mso-wrap-style:square;v-text-anchor:middle" arcsize="0" o:gfxdata="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" fillcolor="#4472c4 [3204]" strokecolor="#1f3763 [1604]" strokeweight="3pt">
+                <v:roundrect id="Rectangle: Rounded Corners 44" o:spid="_x0000_s1037" style="position:absolute;left:14865;top:15938;width:11424;height:7004;visibility:visible;mso-wrap-style:square;v-text-anchor:middle" arcsize="0" o:gfxdata="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" fillcolor="#4472c4 [3204]" strokecolor="#1f3763 [1604]" strokeweight="3pt">
                   <v:stroke joinstyle="miter"/>
                   <v:textbox inset="5.763mm,2.8815mm,5.763mm,2.8815mm">
                     <w:txbxContent>
@@ -2666,7 +3627,7 @@
                     </w:txbxContent>
                   </v:textbox>
                 </v:roundrect>
-                <v:roundrect id="Rectangle: Rounded Corners 45" o:spid="_x0000_s1031" style="position:absolute;left:14865;top:6139;width:11424;height:7005;visibility:visible;mso-wrap-style:square;v-text-anchor:middle" arcsize="0" o:gfxdata="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" fillcolor="#4472c4 [3204]" strokecolor="#1f3763 [1604]" strokeweight="3pt">
+                <v:roundrect id="Rectangle: Rounded Corners 45" o:spid="_x0000_s1038" style="position:absolute;left:14865;top:6139;width:11424;height:7005;visibility:visible;mso-wrap-style:square;v-text-anchor:middle" arcsize="0" o:gfxdata="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" fillcolor="#4472c4 [3204]" strokecolor="#1f3763 [1604]" strokeweight="3pt">
                   <v:stroke joinstyle="miter"/>
                   <v:textbox inset="5.763mm,2.8815mm,5.763mm,2.8815mm">
                     <w:txbxContent>
@@ -2695,7 +3656,7 @@
                   <v:stroke joinstyle="miter"/>
                   <v:path o:extrusionok="f" o:connecttype="custom" o:connectlocs="10800,0;0,10800;10800,19890;21600,10800" textboxrect="0,3675,18595,18022"/>
                 </v:shapetype>
-                <v:shape id="Flowchart: Multidocument 46" o:spid="_x0000_s1032" type="#_x0000_t115" style="position:absolute;top:5755;width:10604;height:7589;visibility:visible;mso-wrap-style:square;v-text-anchor:middle" o:gfxdata="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" fillcolor="#ed7d31 [3205]" strokecolor="#823b0b [1605]" strokeweight="3pt">
+                <v:shape id="Flowchart: Multidocument 46" o:spid="_x0000_s1039" type="#_x0000_t115" style="position:absolute;top:5755;width:10604;height:7589;visibility:visible;mso-wrap-style:square;v-text-anchor:middle" o:gfxdata="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" fillcolor="#ed7d31 [3205]" strokecolor="#823b0b [1605]" strokeweight="3pt">
                   <v:textbox>
                     <w:txbxContent>
                       <w:p>
@@ -2717,7 +3678,7 @@
                     </w:txbxContent>
                   </v:textbox>
                 </v:shape>
-                <v:roundrect id="Rectangle: Rounded Corners 47" o:spid="_x0000_s1033" style="position:absolute;left:14859;top:56;width:11423;height:2857;visibility:visible;mso-wrap-style:square;v-text-anchor:middle" arcsize="0" o:gfxdata="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" fillcolor="#70ad47 [3209]" strokecolor="#375623 [1609]" strokeweight="3pt">
+                <v:roundrect id="Rectangle: Rounded Corners 47" o:spid="_x0000_s1040" style="position:absolute;left:14859;top:56;width:11423;height:2857;visibility:visible;mso-wrap-style:square;v-text-anchor:middle" arcsize="0" o:gfxdata="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" fillcolor="#70ad47 [3209]" strokecolor="#375623 [1609]" strokeweight="3pt">
                   <v:stroke joinstyle="miter"/>
                   <v:textbox>
                     <w:txbxContent>
@@ -2751,20 +3712,20 @@
                   </v:handles>
                   <o:lock v:ext="edit" shapetype="t"/>
                 </v:shapetype>
-                <v:shape id="Connector: Elbow 48" o:spid="_x0000_s1034" type="#_x0000_t34" style="position:absolute;left:18961;top:4522;width:3226;height:7;rotation:90;flip:x;visibility:visible;mso-wrap-style:square" o:connectortype="elbow" o:gfxdata="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" strokecolor="#70ad47 [3209]" strokeweight="3pt">
+                <v:shape id="Connector: Elbow 48" o:spid="_x0000_s1041" type="#_x0000_t34" style="position:absolute;left:18961;top:4522;width:3226;height:7;rotation:90;flip:x;visibility:visible;mso-wrap-style:square" o:connectortype="elbow" o:gfxdata="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" strokecolor="#70ad47 [3209]" strokeweight="3pt">
                   <v:stroke endarrow="block"/>
                 </v:shape>
                 <v:shapetype id="_x0000_t32" coordsize="21600,21600" o:spt="32" o:oned="t" path="m,l21600,21600e" filled="f">
                   <v:path arrowok="t" fillok="f" o:connecttype="none"/>
                   <o:lock v:ext="edit" shapetype="t"/>
                 </v:shapetype>
-                <v:shape id="Straight Arrow Connector 49" o:spid="_x0000_s1035" type="#_x0000_t32" style="position:absolute;left:20577;top:13144;width:0;height:2794;visibility:visible;mso-wrap-style:square" o:connectortype="straight" o:gfxdata="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" strokecolor="#4472c4 [3204]" strokeweight="3pt">
+                <v:shape id="Straight Arrow Connector 49" o:spid="_x0000_s1042" type="#_x0000_t32" style="position:absolute;left:20577;top:13144;width:0;height:2794;visibility:visible;mso-wrap-style:square" o:connectortype="straight" o:gfxdata="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" strokecolor="#4472c4 [3204]" strokeweight="3pt">
                   <v:stroke endarrow="block" joinstyle="miter"/>
                 </v:shape>
-                <v:shape id="Straight Arrow Connector 50" o:spid="_x0000_s1036" type="#_x0000_t32" style="position:absolute;left:10604;top:9550;width:4261;height:91;visibility:visible;mso-wrap-style:square" o:connectortype="straight" o:gfxdata="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" strokecolor="#ed7d31 [3205]" strokeweight="3pt">
+                <v:shape id="Straight Arrow Connector 50" o:spid="_x0000_s1043" type="#_x0000_t32" style="position:absolute;left:10604;top:9550;width:4261;height:91;visibility:visible;mso-wrap-style:square" o:connectortype="straight" o:gfxdata="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" strokecolor="#ed7d31 [3205]" strokeweight="3pt">
                   <v:stroke endarrow="block" joinstyle="miter"/>
                 </v:shape>
-                <v:roundrect id="Rectangle: Rounded Corners 51" o:spid="_x0000_s1037" style="position:absolute;left:33261;top:6369;width:11423;height:7035;visibility:visible;mso-wrap-style:square;v-text-anchor:middle" arcsize="10923f" o:gfxdata="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" fillcolor="#5b9bd5 [3208]" strokecolor="white [3201]" strokeweight="3pt">
+                <v:roundrect id="Rectangle: Rounded Corners 51" o:spid="_x0000_s1044" style="position:absolute;left:33261;top:6369;width:11423;height:7035;visibility:visible;mso-wrap-style:square;v-text-anchor:middle" arcsize="10923f" o:gfxdata="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" fillcolor="#5b9bd5 [3208]" strokecolor="white [3201]" strokeweight="3pt">
                   <v:stroke joinstyle="miter"/>
                   <v:textbox>
                     <w:txbxContent>
@@ -2787,7 +3748,7 @@
                     </w:txbxContent>
                   </v:textbox>
                 </v:roundrect>
-                <v:roundrect id="Rectangle: Rounded Corners 52" o:spid="_x0000_s1038" style="position:absolute;left:47790;top:6369;width:11423;height:7035;visibility:visible;mso-wrap-style:square;v-text-anchor:middle" arcsize="10923f" o:gfxdata="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" fillcolor="#5b9bd5 [3208]" strokecolor="white [3201]" strokeweight="3pt">
+                <v:roundrect id="Rectangle: Rounded Corners 52" o:spid="_x0000_s1045" style="position:absolute;left:47790;top:6369;width:11423;height:7035;visibility:visible;mso-wrap-style:square;v-text-anchor:middle" arcsize="10923f" o:gfxdata="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" fillcolor="#5b9bd5 [3208]" strokecolor="white [3201]" strokeweight="3pt">
                   <v:stroke joinstyle="miter"/>
                   <v:textbox>
                     <w:txbxContent>
@@ -2810,7 +3771,7 @@
                     </w:txbxContent>
                   </v:textbox>
                 </v:roundrect>
-                <v:roundrect id="Rectangle: Rounded Corners 53" o:spid="_x0000_s1039" style="position:absolute;left:47790;top:16840;width:11423;height:7036;visibility:visible;mso-wrap-style:square;v-text-anchor:middle" arcsize="10923f" o:gfxdata="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" fillcolor="#5b9bd5 [3208]" strokecolor="white [3201]" strokeweight="3pt">
+                <v:roundrect id="Rectangle: Rounded Corners 53" o:spid="_x0000_s1046" style="position:absolute;left:47790;top:16840;width:11423;height:7036;visibility:visible;mso-wrap-style:square;v-text-anchor:middle" arcsize="10923f" o:gfxdata="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" fillcolor="#5b9bd5 [3208]" strokecolor="white [3201]" strokeweight="3pt">
                   <v:stroke joinstyle="miter"/>
                   <v:textbox>
                     <w:txbxContent>
@@ -2833,10 +3794,10 @@
                     </w:txbxContent>
                   </v:textbox>
                 </v:roundrect>
-                <v:shape id="Straight Arrow Connector 54" o:spid="_x0000_s1040" type="#_x0000_t32" style="position:absolute;left:10604;top:19440;width:4261;height:3;flip:y;visibility:visible;mso-wrap-style:square" o:connectortype="straight" o:gfxdata="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" strokecolor="#ed7d31 [3205]" strokeweight="3pt">
+                <v:shape id="Straight Arrow Connector 54" o:spid="_x0000_s1047" type="#_x0000_t32" style="position:absolute;left:10604;top:19440;width:4261;height:3;flip:y;visibility:visible;mso-wrap-style:square" o:connectortype="straight" o:gfxdata="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" strokecolor="#ed7d31 [3205]" strokeweight="3pt">
                   <v:stroke endarrow="block" joinstyle="miter"/>
                 </v:shape>
-                <v:roundrect id="Rectangle: Rounded Corners 55" o:spid="_x0000_s1041" style="position:absolute;left:47790;top:27311;width:11423;height:7036;visibility:visible;mso-wrap-style:square;v-text-anchor:middle" arcsize="10923f" o:gfxdata="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" fillcolor="#5b9bd5 [3208]" strokecolor="white [3201]" strokeweight="3pt">
+                <v:roundrect id="Rectangle: Rounded Corners 55" o:spid="_x0000_s1048" style="position:absolute;left:47790;top:27311;width:11423;height:7036;visibility:visible;mso-wrap-style:square;v-text-anchor:middle" arcsize="10923f" o:gfxdata="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" fillcolor="#5b9bd5 [3208]" strokecolor="white [3201]" strokeweight="3pt">
                   <v:stroke joinstyle="miter"/>
                   <v:textbox>
                     <w:txbxContent>
@@ -2859,7 +3820,7 @@
                     </w:txbxContent>
                   </v:textbox>
                 </v:roundrect>
-                <v:roundrect id="Rectangle: Rounded Corners 56" o:spid="_x0000_s1042" style="position:absolute;left:33261;top:27311;width:11423;height:7036;visibility:visible;mso-wrap-style:square;v-text-anchor:middle" arcsize="10923f" o:gfxdata="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" fillcolor="#5b9bd5 [3208]" strokecolor="white [3201]" strokeweight="3pt">
+                <v:roundrect id="Rectangle: Rounded Corners 56" o:spid="_x0000_s1049" style="position:absolute;left:33261;top:27311;width:11423;height:7036;visibility:visible;mso-wrap-style:square;v-text-anchor:middle" arcsize="10923f" o:gfxdata="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" fillcolor="#5b9bd5 [3208]" strokecolor="white [3201]" strokeweight="3pt">
                   <v:stroke joinstyle="miter"/>
                   <v:textbox>
                     <w:txbxContent>
@@ -2884,7 +3845,7 @@
                     </w:txbxContent>
                   </v:textbox>
                 </v:roundrect>
-                <v:roundrect id="Rectangle: Rounded Corners 57" o:spid="_x0000_s1043" style="position:absolute;left:33261;top:16840;width:11423;height:7036;visibility:visible;mso-wrap-style:square;v-text-anchor:middle" arcsize="10923f" o:gfxdata="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" fillcolor="#5b9bd5 [3208]" strokecolor="white [3201]" strokeweight="3pt">
+                <v:roundrect id="Rectangle: Rounded Corners 57" o:spid="_x0000_s1050" style="position:absolute;left:33261;top:16840;width:11423;height:7036;visibility:visible;mso-wrap-style:square;v-text-anchor:middle" arcsize="10923f" o:gfxdata="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" fillcolor="#5b9bd5 [3208]" strokecolor="white [3201]" strokeweight="3pt">
                   <v:stroke joinstyle="miter"/>
                   <v:textbox>
                     <w:txbxContent>
@@ -2909,7 +3870,7 @@
                     </w:txbxContent>
                   </v:textbox>
                 </v:roundrect>
-                <v:roundrect id="Rectangle: Rounded Corners 58" o:spid="_x0000_s1044" style="position:absolute;left:14859;top:26091;width:11423;height:7004;visibility:visible;mso-wrap-style:square;v-text-anchor:middle" arcsize="0" o:gfxdata="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" fillcolor="#4472c4 [3204]" strokecolor="#1f3763 [1604]" strokeweight="3pt">
+                <v:roundrect id="Rectangle: Rounded Corners 58" o:spid="_x0000_s1051" style="position:absolute;left:14859;top:26091;width:11423;height:7004;visibility:visible;mso-wrap-style:square;v-text-anchor:middle" arcsize="0" o:gfxdata="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" fillcolor="#4472c4 [3204]" strokecolor="#1f3763 [1604]" strokeweight="3pt">
                   <v:stroke joinstyle="miter"/>
                   <v:textbox inset="5.763mm,2.8815mm,5.763mm,2.8815mm">
                     <w:txbxContent>
@@ -2934,35 +3895,35 @@
                     </w:txbxContent>
                   </v:textbox>
                 </v:roundrect>
-                <v:shape id="Straight Arrow Connector 59" o:spid="_x0000_s1045" type="#_x0000_t32" style="position:absolute;left:20570;top:22942;width:7;height:3149;flip:x;visibility:visible;mso-wrap-style:square" o:connectortype="straight" o:gfxdata="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" strokecolor="#4472c4 [3204]" strokeweight="3pt">
+                <v:shape id="Straight Arrow Connector 59" o:spid="_x0000_s1052" type="#_x0000_t32" style="position:absolute;left:20570;top:22942;width:7;height:3149;flip:x;visibility:visible;mso-wrap-style:square" o:connectortype="straight" o:gfxdata="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" strokecolor="#4472c4 [3204]" strokeweight="3pt">
                   <v:stroke endarrow="block" joinstyle="miter"/>
                 </v:shape>
-                <v:shape id="Connector: Elbow 60" o:spid="_x0000_s1046" type="#_x0000_t34" style="position:absolute;left:26282;top:9886;width:6979;height:19707;flip:y;visibility:visible;mso-wrap-style:square" o:connectortype="elbow" o:gfxdata="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" strokecolor="#4472c4 [3204]" strokeweight="3pt">
+                <v:shape id="Connector: Elbow 60" o:spid="_x0000_s1053" type="#_x0000_t34" style="position:absolute;left:26282;top:9886;width:6979;height:19707;flip:y;visibility:visible;mso-wrap-style:square" o:connectortype="elbow" o:gfxdata="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" strokecolor="#4472c4 [3204]" strokeweight="3pt">
                   <v:stroke endarrow="block"/>
                 </v:shape>
-                <v:shape id="Connector: Elbow 61" o:spid="_x0000_s1047" type="#_x0000_t34" style="position:absolute;left:26282;top:20358;width:6979;height:9235;rotation:180;flip:y;visibility:visible;mso-wrap-style:square" o:connectortype="elbow" o:gfxdata="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" strokecolor="#ed7d31 [3205]" strokeweight="3pt">
+                <v:shape id="Connector: Elbow 61" o:spid="_x0000_s1054" type="#_x0000_t34" style="position:absolute;left:26282;top:20358;width:6979;height:9235;rotation:180;flip:y;visibility:visible;mso-wrap-style:square" o:connectortype="elbow" o:gfxdata="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" strokecolor="#ed7d31 [3205]" strokeweight="3pt">
                   <v:stroke endarrow="block"/>
                 </v:shape>
-                <v:shape id="Straight Arrow Connector 62" o:spid="_x0000_s1048" type="#_x0000_t32" style="position:absolute;left:44684;top:9886;width:3106;height:0;visibility:visible;mso-wrap-style:square" o:connectortype="straight" o:gfxdata="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" filled="t" fillcolor="#5b9bd5 [3208]" strokecolor="white [3201]" strokeweight="3pt">
+                <v:shape id="Straight Arrow Connector 62" o:spid="_x0000_s1055" type="#_x0000_t32" style="position:absolute;left:44684;top:9886;width:3106;height:0;visibility:visible;mso-wrap-style:square" o:connectortype="straight" o:gfxdata="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" filled="t" fillcolor="#5b9bd5 [3208]" strokecolor="white [3201]" strokeweight="3pt">
                   <v:stroke endarrow="block" joinstyle="miter"/>
                 </v:shape>
-                <v:shape id="Straight Arrow Connector 63" o:spid="_x0000_s1049" type="#_x0000_t32" style="position:absolute;left:53501;top:13404;width:0;height:3436;visibility:visible;mso-wrap-style:square" o:connectortype="straight" o:gfxdata="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" filled="t" fillcolor="#5b9bd5 [3208]" strokecolor="white [3201]" strokeweight="3pt">
+                <v:shape id="Straight Arrow Connector 63" o:spid="_x0000_s1056" type="#_x0000_t32" style="position:absolute;left:53501;top:13404;width:0;height:3436;visibility:visible;mso-wrap-style:square" o:connectortype="straight" o:gfxdata="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" filled="t" fillcolor="#5b9bd5 [3208]" strokecolor="white [3201]" strokeweight="3pt">
                   <v:stroke endarrow="block" joinstyle="miter"/>
                 </v:shape>
-                <v:shape id="Straight Arrow Connector 64" o:spid="_x0000_s1050" type="#_x0000_t32" style="position:absolute;left:53501;top:23876;width:0;height:3435;visibility:visible;mso-wrap-style:square" o:connectortype="straight" o:gfxdata="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" filled="t" fillcolor="#5b9bd5 [3208]" strokecolor="white [3201]" strokeweight="3pt">
+                <v:shape id="Straight Arrow Connector 64" o:spid="_x0000_s1057" type="#_x0000_t32" style="position:absolute;left:53501;top:23876;width:0;height:3435;visibility:visible;mso-wrap-style:square" o:connectortype="straight" o:gfxdata="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" filled="t" fillcolor="#5b9bd5 [3208]" strokecolor="white [3201]" strokeweight="3pt">
                   <v:stroke endarrow="block" joinstyle="miter"/>
                 </v:shape>
-                <v:shape id="Straight Arrow Connector 65" o:spid="_x0000_s1051" type="#_x0000_t32" style="position:absolute;left:44684;top:30829;width:3106;height:0;flip:x;visibility:visible;mso-wrap-style:square" o:connectortype="straight" o:gfxdata="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" filled="t" fillcolor="#5b9bd5 [3208]" strokecolor="white [3201]" strokeweight="3pt">
+                <v:shape id="Straight Arrow Connector 65" o:spid="_x0000_s1058" type="#_x0000_t32" style="position:absolute;left:44684;top:30829;width:3106;height:0;flip:x;visibility:visible;mso-wrap-style:square" o:connectortype="straight" o:gfxdata="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" filled="t" fillcolor="#5b9bd5 [3208]" strokecolor="white [3201]" strokeweight="3pt">
                   <v:stroke endarrow="block" joinstyle="miter"/>
                 </v:shape>
-                <v:shape id="Straight Arrow Connector 66" o:spid="_x0000_s1052" type="#_x0000_t32" style="position:absolute;left:38973;top:23876;width:0;height:3435;flip:y;visibility:visible;mso-wrap-style:square" o:connectortype="straight" o:gfxdata="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" filled="t" fillcolor="#5b9bd5 [3208]" strokecolor="white [3201]" strokeweight="3pt">
+                <v:shape id="Straight Arrow Connector 66" o:spid="_x0000_s1059" type="#_x0000_t32" style="position:absolute;left:38973;top:23876;width:0;height:3435;flip:y;visibility:visible;mso-wrap-style:square" o:connectortype="straight" o:gfxdata="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" filled="t" fillcolor="#5b9bd5 [3208]" strokecolor="white [3201]" strokeweight="3pt">
                   <v:stroke endarrow="block" joinstyle="miter"/>
                 </v:shape>
                 <v:shapetype id="_x0000_t114" coordsize="21600,21600" o:spt="114" path="m,20172v945,400,1887,628,2795,913c3587,21312,4342,21370,5060,21597v2037,,2567,-227,3095,-285c8722,21197,9325,20970,9855,20800v490,-228,945,-400,1472,-740c11817,19887,12347,19660,12875,19375v567,-228,1095,-513,1700,-740c15177,18462,15782,18122,16537,17950v718,-113,1398,-398,2228,-513c19635,17437,20577,17322,21597,17322l21597,,,xe">
                   <v:stroke joinstyle="miter"/>
                   <v:path o:connecttype="custom" o:connectlocs="10800,0;0,10800;10800,20400;21600,10800" textboxrect="0,0,21600,17322"/>
                 </v:shapetype>
-                <v:shape id="Flowchart: Document 67" o:spid="_x0000_s1053" type="#_x0000_t114" style="position:absolute;top:16382;width:10604;height:6121;visibility:visible;mso-wrap-style:square;v-text-anchor:middle" o:gfxdata="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" fillcolor="#ed7d31 [3205]" strokecolor="#823b0b [1605]" strokeweight="3pt">
+                <v:shape id="Flowchart: Document 67" o:spid="_x0000_s1060" type="#_x0000_t114" style="position:absolute;top:16382;width:10604;height:6121;visibility:visible;mso-wrap-style:square;v-text-anchor:middle" o:gfxdata="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" fillcolor="#ed7d31 [3205]" strokecolor="#823b0b [1605]" strokeweight="3pt">
                   <v:textbox>
                     <w:txbxContent>
                       <w:p>
@@ -2984,7 +3945,7 @@
                     </w:txbxContent>
                   </v:textbox>
                 </v:shape>
-                <v:shape id="Text Box 41" o:spid="_x0000_s1054" type="#_x0000_t202" style="position:absolute;left:32955;top:1143;width:26130;height:4094;visibility:visible;mso-wrap-style:none;v-text-anchor:top" o:gfxdata="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" fillcolor="white [3201]" strokecolor="#5a5a5a [2109]" strokeweight=".5pt">
+                <v:shape id="Text Box 41" o:spid="_x0000_s1061" type="#_x0000_t202" style="position:absolute;left:32955;top:1143;width:26130;height:4094;visibility:visible;mso-wrap-style:none;v-text-anchor:top" o:gfxdata="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" fillcolor="white [3201]" strokecolor="#5a5a5a [2109]" strokeweight=".5pt">
                   <v:textbox>
                     <w:txbxContent>
                       <w:p>
@@ -3022,7 +3983,7 @@
                   <v:stroke joinstyle="miter"/>
                   <v:path gradientshapeok="t" o:connecttype="rect" textboxrect="5400,5400,16200,16200"/>
                 </v:shapetype>
-                <v:shape id="Flowchart: Decision 42" o:spid="_x0000_s1055" type="#_x0000_t110" style="position:absolute;left:11430;top:36377;width:18288;height:10486;visibility:visible;mso-wrap-style:square;v-text-anchor:middle" o:gfxdata="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" fillcolor="#4472c4 [3204]" strokecolor="#1f3763 [1604]" strokeweight="3pt">
+                <v:shape id="Flowchart: Decision 42" o:spid="_x0000_s1062" type="#_x0000_t110" style="position:absolute;left:11430;top:36377;width:18288;height:10486;visibility:visible;mso-wrap-style:square;v-text-anchor:middle" o:gfxdata="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" fillcolor="#4472c4 [3204]" strokecolor="#1f3763 [1604]" strokeweight="3pt">
                   <v:textbox>
                     <w:txbxContent>
                       <w:p>
@@ -3066,10 +4027,10 @@
                     </w:txbxContent>
                   </v:textbox>
                 </v:shape>
-                <v:shape id="Straight Arrow Connector 69" o:spid="_x0000_s1056" type="#_x0000_t32" style="position:absolute;left:20570;top:33095;width:4;height:3282;visibility:visible;mso-wrap-style:square" o:connectortype="straight" o:gfxdata="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" strokecolor="#4472c4 [3204]" strokeweight="3pt">
+                <v:shape id="Straight Arrow Connector 69" o:spid="_x0000_s1063" type="#_x0000_t32" style="position:absolute;left:20570;top:33095;width:4;height:3282;visibility:visible;mso-wrap-style:square" o:connectortype="straight" o:gfxdata="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" strokecolor="#4472c4 [3204]" strokeweight="3pt">
                   <v:stroke endarrow="block" joinstyle="miter"/>
                 </v:shape>
-                <v:roundrect id="Rectangle: Rounded Corners 72" o:spid="_x0000_s1057" style="position:absolute;left:14859;top:50126;width:11423;height:7004;visibility:visible;mso-wrap-style:square;v-text-anchor:middle" arcsize="0" o:gfxdata="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" fillcolor="#4472c4 [3204]" strokecolor="#1f3763 [1604]" strokeweight="3pt">
+                <v:roundrect id="Rectangle: Rounded Corners 72" o:spid="_x0000_s1064" style="position:absolute;left:14859;top:50126;width:11423;height:7004;visibility:visible;mso-wrap-style:square;v-text-anchor:middle" arcsize="0" o:gfxdata="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" fillcolor="#4472c4 [3204]" strokecolor="#1f3763 [1604]" strokeweight="3pt">
                   <v:stroke joinstyle="miter"/>
                   <v:textbox inset="5.763mm,2.8815mm,5.763mm,2.8815mm">
                     <w:txbxContent>
@@ -3102,10 +4063,10 @@
                     </w:txbxContent>
                   </v:textbox>
                 </v:roundrect>
-                <v:shape id="Straight Arrow Connector 71" o:spid="_x0000_s1058" type="#_x0000_t32" style="position:absolute;left:20570;top:46863;width:4;height:3263;flip:x;visibility:visible;mso-wrap-style:square" o:connectortype="straight" o:gfxdata="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" strokecolor="#4472c4 [3204]" strokeweight="3pt">
+                <v:shape id="Straight Arrow Connector 71" o:spid="_x0000_s1065" type="#_x0000_t32" style="position:absolute;left:20570;top:46863;width:4;height:3263;flip:x;visibility:visible;mso-wrap-style:square" o:connectortype="straight" o:gfxdata="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" strokecolor="#4472c4 [3204]" strokeweight="3pt">
                   <v:stroke endarrow="block" joinstyle="miter"/>
                 </v:shape>
-                <v:roundrect id="Rectangle: Rounded Corners 74" o:spid="_x0000_s1059" style="position:absolute;left:32004;top:50120;width:11423;height:7004;visibility:visible;mso-wrap-style:square;v-text-anchor:middle" arcsize="0" o:gfxdata="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" fillcolor="#4472c4 [3204]" strokecolor="#1f3763 [1604]" strokeweight="3pt">
+                <v:roundrect id="Rectangle: Rounded Corners 74" o:spid="_x0000_s1066" style="position:absolute;left:32004;top:50120;width:11423;height:7004;visibility:visible;mso-wrap-style:square;v-text-anchor:middle" arcsize="0" o:gfxdata="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" fillcolor="#4472c4 [3204]" strokecolor="#1f3763 [1604]" strokeweight="3pt">
                   <v:stroke joinstyle="miter"/>
                   <v:textbox inset="5.763mm,2.8815mm,5.763mm,2.8815mm">
                     <w:txbxContent>
@@ -3124,31 +4085,13 @@
                             <w:sz w:val="18"/>
                             <w:szCs w:val="18"/>
                           </w:rPr>
-                          <w:t xml:space="preserve">Calculate </w:t>
-                        </w:r>
-                        <w:proofErr w:type="spellStart"/>
-                        <w:r>
-                          <w:rPr>
-                            <w:rFonts w:eastAsia="Calibri"/>
-                            <w:sz w:val="18"/>
-                            <w:szCs w:val="18"/>
-                          </w:rPr>
-                          <w:t>Lineshape</w:t>
-                        </w:r>
-                        <w:proofErr w:type="spellEnd"/>
-                        <w:r>
-                          <w:rPr>
-                            <w:rFonts w:eastAsia="Calibri"/>
-                            <w:sz w:val="18"/>
-                            <w:szCs w:val="18"/>
-                          </w:rPr>
-                          <w:t xml:space="preserve"> Functions</w:t>
+                          <w:t>Calculate Lineshape Functions</w:t>
                         </w:r>
                       </w:p>
                     </w:txbxContent>
                   </v:textbox>
                 </v:roundrect>
-                <v:roundrect id="Rectangle: Rounded Corners 75" o:spid="_x0000_s1060" style="position:absolute;left:49149;top:50120;width:11423;height:7004;visibility:visible;mso-wrap-style:square;v-text-anchor:middle" arcsize="0" o:gfxdata="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" fillcolor="#4472c4 [3204]" strokecolor="#1f3763 [1604]" strokeweight="3pt">
+                <v:roundrect id="Rectangle: Rounded Corners 75" o:spid="_x0000_s1067" style="position:absolute;left:49149;top:50120;width:11423;height:7004;visibility:visible;mso-wrap-style:square;v-text-anchor:middle" arcsize="0" o:gfxdata="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" fillcolor="#4472c4 [3204]" strokecolor="#1f3763 [1604]" strokeweight="3pt">
                   <v:stroke joinstyle="miter"/>
                   <v:textbox inset="5.763mm,2.8815mm,5.763mm,2.8815mm">
                     <w:txbxContent>
@@ -3189,7 +4132,7 @@
                     </w:txbxContent>
                   </v:textbox>
                 </v:roundrect>
-                <v:roundrect id="Rectangle: Rounded Corners 76" o:spid="_x0000_s1061" style="position:absolute;left:49149;top:38112;width:11423;height:7004;visibility:visible;mso-wrap-style:square;v-text-anchor:middle" arcsize="0" o:gfxdata="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" fillcolor="#4472c4 [3204]" strokecolor="#1f3763 [1604]" strokeweight="3pt">
+                <v:roundrect id="Rectangle: Rounded Corners 76" o:spid="_x0000_s1068" style="position:absolute;left:49149;top:38112;width:11423;height:7004;visibility:visible;mso-wrap-style:square;v-text-anchor:middle" arcsize="0" o:gfxdata="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" fillcolor="#4472c4 [3204]" strokecolor="#1f3763 [1604]" strokeweight="3pt">
                   <v:stroke joinstyle="miter"/>
                   <v:textbox inset="5.763mm,2.8815mm,5.763mm,2.8815mm">
                     <w:txbxContent>
@@ -3214,16 +4157,16 @@
                     </w:txbxContent>
                   </v:textbox>
                 </v:roundrect>
-                <v:shape id="Straight Arrow Connector 73" o:spid="_x0000_s1062" type="#_x0000_t32" style="position:absolute;left:26282;top:53603;width:5722;height:25;flip:y;visibility:visible;mso-wrap-style:square" o:connectortype="straight" o:gfxdata="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" strokecolor="#4472c4 [3204]" strokeweight="3pt">
+                <v:shape id="Straight Arrow Connector 73" o:spid="_x0000_s1069" type="#_x0000_t32" style="position:absolute;left:26282;top:53603;width:5722;height:25;flip:y;visibility:visible;mso-wrap-style:square" o:connectortype="straight" o:gfxdata="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" strokecolor="#4472c4 [3204]" strokeweight="3pt">
                   <v:stroke endarrow="block" joinstyle="miter"/>
                 </v:shape>
-                <v:shape id="Straight Arrow Connector 77" o:spid="_x0000_s1063" type="#_x0000_t32" style="position:absolute;left:43427;top:53628;width:5722;height:19;flip:y;visibility:visible;mso-wrap-style:square" o:connectortype="straight" o:gfxdata="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" strokecolor="#4472c4 [3204]" strokeweight="3pt">
+                <v:shape id="Straight Arrow Connector 77" o:spid="_x0000_s1070" type="#_x0000_t32" style="position:absolute;left:43427;top:53628;width:5722;height:19;flip:y;visibility:visible;mso-wrap-style:square" o:connectortype="straight" o:gfxdata="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" strokecolor="#4472c4 [3204]" strokeweight="3pt">
                   <v:stroke endarrow="block" joinstyle="miter"/>
                 </v:shape>
-                <v:shape id="Straight Arrow Connector 78" o:spid="_x0000_s1064" type="#_x0000_t32" style="position:absolute;left:54860;top:44723;width:0;height:5397;flip:y;visibility:visible;mso-wrap-style:square" o:connectortype="straight" o:gfxdata="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" strokecolor="#4472c4 [3204]" strokeweight="3pt">
+                <v:shape id="Straight Arrow Connector 78" o:spid="_x0000_s1071" type="#_x0000_t32" style="position:absolute;left:54860;top:44723;width:0;height:5397;flip:y;visibility:visible;mso-wrap-style:square" o:connectortype="straight" o:gfxdata="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" strokecolor="#4472c4 [3204]" strokeweight="3pt">
                   <v:stroke endarrow="block" joinstyle="miter"/>
                 </v:shape>
-                <v:shape id="Straight Arrow Connector 79" o:spid="_x0000_s1065" type="#_x0000_t32" style="position:absolute;left:44577;top:41614;width:4572;height:0;flip:x;visibility:visible;mso-wrap-style:square" o:connectortype="straight" o:gfxdata="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" strokecolor="#4472c4 [3204]" strokeweight="3pt">
+                <v:shape id="Straight Arrow Connector 79" o:spid="_x0000_s1072" type="#_x0000_t32" style="position:absolute;left:44577;top:41614;width:4572;height:0;flip:x;visibility:visible;mso-wrap-style:square" o:connectortype="straight" o:gfxdata="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" strokecolor="#4472c4 [3204]" strokeweight="3pt">
                   <v:stroke endarrow="block" joinstyle="miter"/>
                 </v:shape>
                 <v:shapetype id="_x0000_t33" coordsize="21600,21600" o:spt="33" o:oned="t" path="m,l21600,r,21600e" filled="f">
@@ -3231,10 +4174,10 @@
                   <v:path arrowok="t" fillok="f" o:connecttype="none"/>
                   <o:lock v:ext="edit" shapetype="t"/>
                 </v:shapetype>
-                <v:shape id="Connector: Elbow 80" o:spid="_x0000_s1066" type="#_x0000_t33" style="position:absolute;left:5711;top:41620;width:5719;height:17816;rotation:180;flip:y;visibility:visible;mso-wrap-style:square" o:connectortype="elbow" o:gfxdata="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" strokecolor="#4472c4 [3204]" strokeweight="3pt">
+                <v:shape id="Connector: Elbow 80" o:spid="_x0000_s1073" type="#_x0000_t33" style="position:absolute;left:5711;top:41620;width:5719;height:17816;rotation:180;flip:y;visibility:visible;mso-wrap-style:square" o:connectortype="elbow" o:gfxdata="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" strokecolor="#4472c4 [3204]" strokeweight="3pt">
                   <v:stroke endarrow="block"/>
                 </v:shape>
-                <v:roundrect id="Rectangle: Rounded Corners 82" o:spid="_x0000_s1067" style="position:absolute;top:59436;width:11423;height:7004;visibility:visible;mso-wrap-style:square;v-text-anchor:middle" arcsize="0" o:gfxdata="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" fillcolor="#4472c4 [3204]" strokecolor="#1f3763 [1604]" strokeweight="3pt">
+                <v:roundrect id="Rectangle: Rounded Corners 82" o:spid="_x0000_s1074" style="position:absolute;top:59436;width:11423;height:7004;visibility:visible;mso-wrap-style:square;v-text-anchor:middle" arcsize="0" o:gfxdata="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" fillcolor="#4472c4 [3204]" strokecolor="#1f3763 [1604]" strokeweight="3pt">
                   <v:stroke joinstyle="miter"/>
                   <v:textbox inset="5.763mm,2.8815mm,5.763mm,2.8815mm">
                     <w:txbxContent>
@@ -3291,7 +4234,7 @@
                     </w:txbxContent>
                   </v:textbox>
                 </v:roundrect>
-                <v:roundrect id="Rectangle: Rounded Corners 83" o:spid="_x0000_s1068" style="position:absolute;left:33153;top:38112;width:11424;height:7004;visibility:visible;mso-wrap-style:square;v-text-anchor:middle" arcsize="0" o:gfxdata="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" fillcolor="#4472c4 [3204]" strokecolor="#1f3763 [1604]" strokeweight="3pt">
+                <v:roundrect id="Rectangle: Rounded Corners 83" o:spid="_x0000_s1075" style="position:absolute;left:33153;top:38112;width:11424;height:7004;visibility:visible;mso-wrap-style:square;v-text-anchor:middle" arcsize="0" o:gfxdata="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" fillcolor="#4472c4 [3204]" strokecolor="#1f3763 [1604]" strokeweight="3pt">
                   <v:stroke joinstyle="miter"/>
                   <v:textbox inset="5.763mm,2.8815mm,5.763mm,2.8815mm">
                     <w:txbxContent>
@@ -3324,10 +4267,10 @@
                     </w:txbxContent>
                   </v:textbox>
                 </v:roundrect>
-                <v:shape id="Straight Arrow Connector 81" o:spid="_x0000_s1069" type="#_x0000_t32" style="position:absolute;left:29718;top:41614;width:3435;height:6;flip:x;visibility:visible;mso-wrap-style:square" o:connectortype="straight" o:gfxdata="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" strokecolor="#4472c4 [3204]" strokeweight="3pt">
+                <v:shape id="Straight Arrow Connector 81" o:spid="_x0000_s1076" type="#_x0000_t32" style="position:absolute;left:29718;top:41614;width:3435;height:6;flip:x;visibility:visible;mso-wrap-style:square" o:connectortype="straight" o:gfxdata="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" strokecolor="#4472c4 [3204]" strokeweight="3pt">
                   <v:stroke endarrow="block" joinstyle="miter"/>
                 </v:shape>
-                <v:shape id="Flowchart: Document 86" o:spid="_x0000_s1070" type="#_x0000_t114" style="position:absolute;left:14852;top:59436;width:11430;height:7040;visibility:visible;mso-wrap-style:square;v-text-anchor:middle" o:gfxdata="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" fillcolor="#936" strokecolor="#606" strokeweight="3pt">
+                <v:shape id="Flowchart: Document 86" o:spid="_x0000_s1077" type="#_x0000_t114" style="position:absolute;left:14852;top:59436;width:11430;height:7040;visibility:visible;mso-wrap-style:square;v-text-anchor:middle" o:gfxdata="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" fillcolor="#936" strokecolor="#606" strokeweight="3pt">
                   <v:textbox>
                     <w:txbxContent>
                       <w:p>
@@ -3361,13 +4304,13 @@
                     </w:txbxContent>
                   </v:textbox>
                 </v:shape>
-                <v:shape id="Straight Arrow Connector 85" o:spid="_x0000_s1071" type="#_x0000_t32" style="position:absolute;left:11423;top:62938;width:3429;height:18;visibility:visible;mso-wrap-style:square" o:connectortype="straight" o:gfxdata="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" strokecolor="#606" strokeweight="3pt">
+                <v:shape id="Straight Arrow Connector 85" o:spid="_x0000_s1078" type="#_x0000_t32" style="position:absolute;left:11423;top:62938;width:3429;height:18;visibility:visible;mso-wrap-style:square" o:connectortype="straight" o:gfxdata="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" strokecolor="#606" strokeweight="3pt">
                   <v:stroke endarrow="block" joinstyle="miter"/>
                 </v:shape>
-                <v:shape id="Straight Arrow Connector 87" o:spid="_x0000_s1072" type="#_x0000_t32" style="position:absolute;left:5711;top:66440;width:0;height:3092;visibility:visible;mso-wrap-style:square" o:connectortype="straight" o:gfxdata="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" strokecolor="#4472c4 [3204]" strokeweight="3pt">
+                <v:shape id="Straight Arrow Connector 87" o:spid="_x0000_s1079" type="#_x0000_t32" style="position:absolute;left:5711;top:66440;width:0;height:3092;visibility:visible;mso-wrap-style:square" o:connectortype="straight" o:gfxdata="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" strokecolor="#4472c4 [3204]" strokeweight="3pt">
                   <v:stroke endarrow="block" joinstyle="miter"/>
                 </v:shape>
-                <v:roundrect id="Rectangle: Rounded Corners 90" o:spid="_x0000_s1073" style="position:absolute;top:69532;width:11423;height:7004;visibility:visible;mso-wrap-style:square;v-text-anchor:middle" arcsize="0" o:gfxdata="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" fillcolor="#4472c4 [3204]" strokecolor="#1f3763 [1604]" strokeweight="3pt">
+                <v:roundrect id="Rectangle: Rounded Corners 90" o:spid="_x0000_s1080" style="position:absolute;top:69532;width:11423;height:7004;visibility:visible;mso-wrap-style:square;v-text-anchor:middle" arcsize="0" o:gfxdata="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" fillcolor="#4472c4 [3204]" strokecolor="#1f3763 [1604]" strokeweight="3pt">
                   <v:stroke joinstyle="miter"/>
                   <v:textbox inset="5.763mm,2.8815mm,5.763mm,2.8815mm">
                     <w:txbxContent>
@@ -3416,7 +4359,7 @@
                     </w:txbxContent>
                   </v:textbox>
                 </v:roundrect>
-                <v:roundrect id="Rectangle: Rounded Corners 92" o:spid="_x0000_s1074" style="position:absolute;left:6;top:79819;width:11424;height:4377;visibility:visible;mso-wrap-style:square;v-text-anchor:middle" arcsize="0" o:gfxdata="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" fillcolor="#4472c4 [3204]" strokecolor="#1f3763 [1604]" strokeweight="3pt">
+                <v:roundrect id="Rectangle: Rounded Corners 92" o:spid="_x0000_s1081" style="position:absolute;left:6;top:79819;width:11424;height:4377;visibility:visible;mso-wrap-style:square;v-text-anchor:middle" arcsize="0" o:gfxdata="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" fillcolor="#4472c4 [3204]" strokecolor="#1f3763 [1604]" strokeweight="3pt">
                   <v:stroke joinstyle="miter"/>
                   <v:textbox inset="5.763mm,2.8815mm,5.763mm,2.8815mm">
                     <w:txbxContent>
@@ -3439,10 +4382,10 @@
                     </w:txbxContent>
                   </v:textbox>
                 </v:roundrect>
-                <v:shape id="Straight Arrow Connector 91" o:spid="_x0000_s1075" type="#_x0000_t32" style="position:absolute;left:5711;top:76536;width:7;height:3283;visibility:visible;mso-wrap-style:square" o:connectortype="straight" o:gfxdata="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" strokecolor="#4472c4 [3204]" strokeweight="3pt">
+                <v:shape id="Straight Arrow Connector 91" o:spid="_x0000_s1082" type="#_x0000_t32" style="position:absolute;left:5711;top:76536;width:7;height:3283;visibility:visible;mso-wrap-style:square" o:connectortype="straight" o:gfxdata="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" strokecolor="#4472c4 [3204]" strokeweight="3pt">
                   <v:stroke endarrow="block" joinstyle="miter"/>
                 </v:shape>
-                <v:roundrect id="Rectangle: Rounded Corners 94" o:spid="_x0000_s1076" style="position:absolute;top:86677;width:11423;height:2858;visibility:visible;mso-wrap-style:square;v-text-anchor:middle" arcsize="0" o:gfxdata="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" fillcolor="red" strokecolor="#c00000" strokeweight="3pt">
+                <v:roundrect id="Rectangle: Rounded Corners 94" o:spid="_x0000_s1083" style="position:absolute;top:86677;width:11423;height:2858;visibility:visible;mso-wrap-style:square;v-text-anchor:middle" arcsize="0" o:gfxdata="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" fillcolor="red" strokecolor="#c00000" strokeweight="3pt">
                   <v:stroke joinstyle="miter"/>
                   <v:textbox>
                     <w:txbxContent>
@@ -3465,15 +4408,143 @@
                     </w:txbxContent>
                   </v:textbox>
                 </v:roundrect>
-                <v:shape id="Straight Arrow Connector 93" o:spid="_x0000_s1077" type="#_x0000_t32" style="position:absolute;left:5711;top:84196;width:7;height:2481;flip:x;visibility:visible;mso-wrap-style:square" o:connectortype="straight" o:gfxdata="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" strokecolor="#c00000" strokeweight="3pt">
+                <v:shape id="Straight Arrow Connector 93" o:spid="_x0000_s1084" type="#_x0000_t32" style="position:absolute;left:5711;top:84196;width:7;height:2481;flip:x;visibility:visible;mso-wrap-style:square" o:connectortype="straight" o:gfxdata="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" strokecolor="#c00000" strokeweight="3pt">
                   <v:stroke endarrow="block" joinstyle="miter"/>
                 </v:shape>
-                <v:shape id="Picture 95" o:spid="_x0000_s1078" type="#_x0000_t75" alt="A close up of a map&#10;&#10;Description automatically generated" style="position:absolute;left:30944;top:59497;width:30358;height:30446;visibility:visible;mso-wrap-style:square" o:gfxdata="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" stroked="t" strokecolor="#606" strokeweight="3pt">
+                <v:shape id="Picture 95" o:spid="_x0000_s1085" type="#_x0000_t75" alt="A close up of a map&#10;&#10;Description automatically generated" style="position:absolute;left:30944;top:59497;width:30358;height:30446;visibility:visible;mso-wrap-style:square" o:gfxdata="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" stroked="t" strokecolor="#606" strokeweight="3pt">
                   <v:imagedata r:id="rId5" o:title="A close up of a map&#10;&#10;Description automatically generated"/>
                   <v:path arrowok="t"/>
                 </v:shape>
-                <v:shape id="Connector: Elbow 96" o:spid="_x0000_s1079" type="#_x0000_t34" style="position:absolute;left:11430;top:74720;width:19514;height:7287;flip:y;visibility:visible;mso-wrap-style:square" o:connectortype="elbow" o:gfxdata="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" strokecolor="#606" strokeweight="3pt">
+                <v:shape id="Connector: Elbow 96" o:spid="_x0000_s1086" type="#_x0000_t34" style="position:absolute;left:11430;top:74720;width:19514;height:7287;flip:y;visibility:visible;mso-wrap-style:square" o:connectortype="elbow" o:gfxdata="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" strokecolor="#606" strokeweight="3pt">
                   <v:stroke endarrow="block"/>
+                </v:shape>
+                <v:shape id="_x0000_s1087" type="#_x0000_t202" style="position:absolute;left:23730;top:20177;width:2552;height:2765;visibility:visible;mso-wrap-style:square;v-text-anchor:top" o:gfxdata="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" filled="f" stroked="f" strokeweight=".5pt">
+                  <v:textbox>
+                    <w:txbxContent>
+                      <w:p>
+                        <w:pPr>
+                          <w:rPr>
+                            <w:sz w:val="24"/>
+                            <w:szCs w:val="24"/>
+                          </w:rPr>
+                        </w:pPr>
+                        <w:r>
+                          <w:rPr>
+                            <w:sz w:val="24"/>
+                            <w:szCs w:val="24"/>
+                          </w:rPr>
+                          <w:t>2</w:t>
+                        </w:r>
+                      </w:p>
+                    </w:txbxContent>
+                  </v:textbox>
+                </v:shape>
+                <v:shape id="_x0000_s1088" type="#_x0000_t202" style="position:absolute;left:23627;top:30333;width:2546;height:2762;visibility:visible;mso-wrap-style:square;v-text-anchor:top" o:gfxdata="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" filled="f" stroked="f" strokeweight=".5pt">
+                  <v:textbox>
+                    <w:txbxContent>
+                      <w:p>
+                        <w:pPr>
+                          <w:spacing w:line="256" w:lineRule="auto"/>
+                          <w:rPr>
+                            <w:sz w:val="24"/>
+                            <w:szCs w:val="24"/>
+                          </w:rPr>
+                        </w:pPr>
+                        <w:r>
+                          <w:rPr>
+                            <w:sz w:val="24"/>
+                            <w:szCs w:val="24"/>
+                          </w:rPr>
+                          <w:t>4</w:t>
+                        </w:r>
+                      </w:p>
+                    </w:txbxContent>
+                  </v:textbox>
+                </v:shape>
+                <v:shape id="_x0000_s1089" type="#_x0000_t202" style="position:absolute;left:19269;top:43562;width:2546;height:2762;visibility:visible;mso-wrap-style:square;v-text-anchor:top" o:gfxdata="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" filled="f" stroked="f" strokeweight=".5pt">
+                  <v:textbox>
+                    <w:txbxContent>
+                      <w:p>
+                        <w:pPr>
+                          <w:spacing w:line="254" w:lineRule="auto"/>
+                          <w:rPr>
+                            <w:sz w:val="24"/>
+                            <w:szCs w:val="24"/>
+                          </w:rPr>
+                        </w:pPr>
+                        <w:r>
+                          <w:rPr>
+                            <w:rFonts w:ascii="Calibri" w:eastAsia="Calibri" w:hAnsi="Calibri"/>
+                          </w:rPr>
+                          <w:t>5</w:t>
+                        </w:r>
+                      </w:p>
+                    </w:txbxContent>
+                  </v:textbox>
+                </v:shape>
+                <v:shape id="_x0000_s1090" type="#_x0000_t202" style="position:absolute;left:23147;top:54293;width:2546;height:2762;visibility:visible;mso-wrap-style:square;v-text-anchor:top" o:gfxdata="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" filled="f" stroked="f" strokeweight=".5pt">
+                  <v:textbox>
+                    <w:txbxContent>
+                      <w:p>
+                        <w:pPr>
+                          <w:spacing w:line="254" w:lineRule="auto"/>
+                          <w:rPr>
+                            <w:sz w:val="24"/>
+                            <w:szCs w:val="24"/>
+                          </w:rPr>
+                        </w:pPr>
+                        <w:r>
+                          <w:rPr>
+                            <w:rFonts w:ascii="Calibri" w:eastAsia="Calibri" w:hAnsi="Calibri"/>
+                          </w:rPr>
+                          <w:t>6</w:t>
+                        </w:r>
+                      </w:p>
+                    </w:txbxContent>
+                  </v:textbox>
+                </v:shape>
+                <v:shape id="_x0000_s1091" type="#_x0000_t202" style="position:absolute;left:8197;top:73587;width:3772;height:2591;visibility:visible;mso-wrap-style:square;v-text-anchor:top" o:gfxdata="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" filled="f" stroked="f" strokeweight=".5pt">
+                  <v:textbox>
+                    <w:txbxContent>
+                      <w:p>
+                        <w:pPr>
+                          <w:spacing w:line="254" w:lineRule="auto"/>
+                          <w:rPr>
+                            <w:sz w:val="24"/>
+                            <w:szCs w:val="24"/>
+                          </w:rPr>
+                        </w:pPr>
+                        <w:r>
+                          <w:rPr>
+                            <w:rFonts w:ascii="Calibri" w:eastAsia="Calibri" w:hAnsi="Calibri"/>
+                          </w:rPr>
+                          <w:t>12</w:t>
+                        </w:r>
+                      </w:p>
+                    </w:txbxContent>
+                  </v:textbox>
+                </v:shape>
+                <v:shape id="_x0000_s1092" type="#_x0000_t202" style="position:absolute;left:8197;top:81570;width:3772;height:2591;visibility:visible;mso-wrap-style:square;v-text-anchor:top" o:gfxdata="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" filled="f" stroked="f" strokeweight=".5pt">
+                  <v:textbox>
+                    <w:txbxContent>
+                      <w:p>
+                        <w:pPr>
+                          <w:spacing w:line="254" w:lineRule="auto"/>
+                          <w:rPr>
+                            <w:sz w:val="24"/>
+                            <w:szCs w:val="24"/>
+                          </w:rPr>
+                        </w:pPr>
+                        <w:r>
+                          <w:rPr>
+                            <w:sz w:val="24"/>
+                            <w:szCs w:val="24"/>
+                          </w:rPr>
+                          <w:t>13</w:t>
+                        </w:r>
+                      </w:p>
+                    </w:txbxContent>
+                  </v:textbox>
                 </v:shape>
                 <w10:wrap type="tight"/>
               </v:group>
@@ -3509,7 +4580,7 @@
       </w:pPr>
     </w:pPrDefault>
   </w:docDefaults>
-  <w:latentStyles w:defLockedState="0" w:defUIPriority="99" w:defSemiHidden="0" w:defUnhideWhenUsed="0" w:defQFormat="0" w:count="376">
+  <w:latentStyles w:defLockedState="0" w:defUIPriority="99" w:defSemiHidden="0" w:defUnhideWhenUsed="0" w:defQFormat="0" w:count="377">
     <w:lsdException w:name="Normal" w:uiPriority="0" w:qFormat="1"/>
     <w:lsdException w:name="heading 1" w:uiPriority="9" w:qFormat="1"/>
     <w:lsdException w:name="heading 2" w:semiHidden="1" w:uiPriority="9" w:unhideWhenUsed="1" w:qFormat="1"/>
@@ -3615,7 +4686,6 @@
     <w:lsdException w:name="HTML Sample" w:semiHidden="1" w:unhideWhenUsed="1"/>
     <w:lsdException w:name="HTML Typewriter" w:semiHidden="1" w:unhideWhenUsed="1"/>
     <w:lsdException w:name="HTML Variable" w:semiHidden="1" w:unhideWhenUsed="1"/>
-    <w:lsdException w:name="Normal Table" w:semiHidden="1" w:unhideWhenUsed="1"/>
     <w:lsdException w:name="annotation subject" w:semiHidden="1" w:unhideWhenUsed="1"/>
     <w:lsdException w:name="No List" w:semiHidden="1" w:unhideWhenUsed="1"/>
     <w:lsdException w:name="Outline List 1" w:semiHidden="1" w:unhideWhenUsed="1"/>
@@ -3662,10 +4732,8 @@
     <w:lsdException w:name="Table Subtle 2" w:semiHidden="1" w:unhideWhenUsed="1"/>
     <w:lsdException w:name="Table Web 1" w:semiHidden="1" w:unhideWhenUsed="1"/>
     <w:lsdException w:name="Table Web 2" w:semiHidden="1" w:unhideWhenUsed="1"/>
-    <w:lsdException w:name="Table Web 3" w:semiHidden="1" w:unhideWhenUsed="1"/>
     <w:lsdException w:name="Balloon Text" w:semiHidden="1" w:unhideWhenUsed="1"/>
     <w:lsdException w:name="Table Grid" w:uiPriority="39"/>
-    <w:lsdException w:name="Table Theme" w:semiHidden="1" w:unhideWhenUsed="1"/>
     <w:lsdException w:name="Placeholder Text" w:semiHidden="1"/>
     <w:lsdException w:name="No Spacing" w:uiPriority="1" w:qFormat="1"/>
     <w:lsdException w:name="Light Shading" w:uiPriority="60"/>
@@ -3886,10 +4954,12 @@
     <w:lsdException w:name="Hashtag" w:semiHidden="1" w:unhideWhenUsed="1"/>
     <w:lsdException w:name="Unresolved Mention" w:semiHidden="1" w:unhideWhenUsed="1"/>
     <w:lsdException w:name="Smart Link" w:semiHidden="1" w:unhideWhenUsed="1"/>
+    <w:lsdException w:name="Smart Link Error" w:semiHidden="1" w:unhideWhenUsed="1"/>
   </w:latentStyles>
   <w:style w:type="paragraph" w:default="1" w:styleId="Normal">
     <w:name w:val="Normal"/>
     <w:qFormat/>
+    <w:rsid w:val="003F7ED3"/>
   </w:style>
   <w:style w:type="character" w:default="1" w:styleId="DefaultParagraphFont">
     <w:name w:val="Default Paragraph Font"/>

</xml_diff>